<commit_message>
New examples PHP Unit3
</commit_message>
<xml_diff>
--- a/DesarrolloWeb/Modulo_6/Unidad 3 - PHP/UNIDAD3.docx
+++ b/DesarrolloWeb/Modulo_6/Unidad 3 - PHP/UNIDAD3.docx
@@ -424,7 +424,6 @@
         <w:t xml:space="preserve"> </w:t>
       </w:r>
       <w:proofErr w:type="spellStart"/>
-      <w:proofErr w:type="gramStart"/>
       <w:r>
         <w:rPr>
           <w:i/>
@@ -438,14 +437,7 @@
         <w:rPr>
           <w:lang w:val="es-CR"/>
         </w:rPr>
-        <w:t> .</w:t>
-      </w:r>
-      <w:proofErr w:type="gramEnd"/>
-      <w:r>
-        <w:rPr>
-          <w:lang w:val="es-CR"/>
-        </w:rPr>
-        <w:t xml:space="preserve"> Es un lenguaje de programación que se ejecuta del lado del servidor y se usa especialmente para el desarrollo de proyectos web. PHP es un lenguaje muy versátil y puede ser usado en múltiples aplicaciones. En su uso más común es un lenguaje interpretado, es decir, que sus instrucciones se traducen una a una en tiempo de ejecución; sin embargo, si se usa para aplicaciones de escritorio, apoyado en motores adicionales, puede convertirse en un lenguaje compilado.</w:t>
+        <w:t> . Es un lenguaje de programación que se ejecuta del lado del servidor y se usa especialmente para el desarrollo de proyectos web. PHP es un lenguaje muy versátil y puede ser usado en múltiples aplicaciones. En su uso más común es un lenguaje interpretado, es decir, que sus instrucciones se traducen una a una en tiempo de ejecución; sin embargo, si se usa para aplicaciones de escritorio, apoyado en motores adicionales, puede convertirse en un lenguaje compilado.</w:t>
       </w:r>
       <w:r>
         <w:rPr>
@@ -471,21 +463,7 @@
           <w:lang w:val="es-CR"/>
         </w:rPr>
         <w:br/>
-        <w:t xml:space="preserve">PHP es un lenguaje de código abierto, es decir, su descarga es gratuita y además cuenta con una comunidad extensa de desarrolladores que aportan al mejoramiento y estabilidad </w:t>
-      </w:r>
-      <w:proofErr w:type="gramStart"/>
-      <w:r>
-        <w:rPr>
-          <w:lang w:val="es-CR"/>
-        </w:rPr>
-        <w:t>del mismo</w:t>
-      </w:r>
-      <w:proofErr w:type="gramEnd"/>
-      <w:r>
-        <w:rPr>
-          <w:lang w:val="es-CR"/>
-        </w:rPr>
-        <w:t>. La versión actual es PHP 7, que fue lanzada el 3 de diciembre de 2015.</w:t>
+        <w:t>PHP es un lenguaje de código abierto, es decir, su descarga es gratuita y además cuenta con una comunidad extensa de desarrolladores que aportan al mejoramiento y estabilidad del mismo. La versión actual es PHP 7, que fue lanzada el 3 de diciembre de 2015.</w:t>
       </w:r>
     </w:p>
     <w:p>
@@ -1133,21 +1111,7 @@
         <w:rPr>
           <w:lang w:val="es-CR"/>
         </w:rPr>
-        <w:t xml:space="preserve">Función </w:t>
-      </w:r>
-      <w:proofErr w:type="gramStart"/>
-      <w:r>
-        <w:rPr>
-          <w:lang w:val="es-CR"/>
-        </w:rPr>
-        <w:t>define(</w:t>
-      </w:r>
-      <w:proofErr w:type="gramEnd"/>
-      <w:r>
-        <w:rPr>
-          <w:lang w:val="es-CR"/>
-        </w:rPr>
-        <w:t xml:space="preserve">) </w:t>
+        <w:t xml:space="preserve">Función define() </w:t>
       </w:r>
       <w:r>
         <w:rPr>
@@ -2028,7 +1992,6 @@
         <w:t>condicion</w:t>
       </w:r>
       <w:proofErr w:type="spellEnd"/>
-      <w:proofErr w:type="gramStart"/>
       <w:r>
         <w:rPr>
           <w:rFonts w:ascii="Courier New" w:hAnsi="Courier New" w:cs="Courier New"/>
@@ -2036,7 +1999,6 @@
         </w:rPr>
         <w:t>){</w:t>
       </w:r>
-      <w:proofErr w:type="gramEnd"/>
     </w:p>
     <w:p>
       <w:pPr>
@@ -2077,7 +2039,6 @@
           <w:lang w:val="es-CR"/>
         </w:rPr>
       </w:pPr>
-      <w:proofErr w:type="gramStart"/>
       <w:r>
         <w:rPr>
           <w:rFonts w:ascii="Courier New" w:hAnsi="Courier New" w:cs="Courier New"/>
@@ -2094,7 +2055,6 @@
         <w:t>elseif</w:t>
       </w:r>
       <w:proofErr w:type="spellEnd"/>
-      <w:proofErr w:type="gramEnd"/>
       <w:r>
         <w:rPr>
           <w:rFonts w:ascii="Courier New" w:hAnsi="Courier New" w:cs="Courier New"/>
@@ -2161,7 +2121,6 @@
         </w:rPr>
       </w:pPr>
       <w:proofErr w:type="spellStart"/>
-      <w:proofErr w:type="gramStart"/>
       <w:r>
         <w:rPr>
           <w:rFonts w:ascii="Courier New" w:hAnsi="Courier New" w:cs="Courier New"/>
@@ -2177,7 +2136,6 @@
         </w:rPr>
         <w:t>{</w:t>
       </w:r>
-      <w:proofErr w:type="gramEnd"/>
     </w:p>
     <w:p>
       <w:pPr>
@@ -2264,7 +2222,6 @@
         <w:t>condicion</w:t>
       </w:r>
       <w:proofErr w:type="spellEnd"/>
-      <w:proofErr w:type="gramStart"/>
       <w:r>
         <w:rPr>
           <w:rFonts w:ascii="Courier New" w:hAnsi="Courier New" w:cs="Courier New"/>
@@ -2272,7 +2229,6 @@
         </w:rPr>
         <w:t>){</w:t>
       </w:r>
-      <w:proofErr w:type="gramEnd"/>
     </w:p>
     <w:p>
       <w:pPr>
@@ -2455,7 +2411,6 @@
         <w:t xml:space="preserve">; </w:t>
       </w:r>
       <w:proofErr w:type="spellStart"/>
-      <w:proofErr w:type="gramStart"/>
       <w:r>
         <w:rPr>
           <w:rFonts w:ascii="Courier New" w:hAnsi="Courier New" w:cs="Courier New"/>
@@ -2464,7 +2419,6 @@
         <w:t>condicion;contador</w:t>
       </w:r>
       <w:proofErr w:type="spellEnd"/>
-      <w:proofErr w:type="gramEnd"/>
       <w:r>
         <w:rPr>
           <w:rFonts w:ascii="Courier New" w:hAnsi="Courier New" w:cs="Courier New"/>
@@ -2526,7 +2480,6 @@
         </w:rPr>
       </w:pPr>
       <w:proofErr w:type="spellStart"/>
-      <w:proofErr w:type="gramStart"/>
       <w:r>
         <w:rPr>
           <w:rFonts w:ascii="Courier New" w:hAnsi="Courier New" w:cs="Courier New"/>
@@ -2540,15 +2493,7 @@
           <w:rFonts w:ascii="Courier New" w:hAnsi="Courier New" w:cs="Courier New"/>
           <w:lang w:val="es-CR"/>
         </w:rPr>
-        <w:t>(</w:t>
-      </w:r>
-      <w:proofErr w:type="gramEnd"/>
-      <w:r>
-        <w:rPr>
-          <w:rFonts w:ascii="Courier New" w:hAnsi="Courier New" w:cs="Courier New"/>
-          <w:lang w:val="es-CR"/>
-        </w:rPr>
-        <w:t>$arreglo as $</w:t>
+        <w:t>($arreglo as $</w:t>
       </w:r>
       <w:proofErr w:type="spellStart"/>
       <w:r>
@@ -3311,9 +3256,9 @@
           <w:lang w:val="es-CR"/>
         </w:rPr>
         <w:tab/>
-        <w:t xml:space="preserve">     </w:t>
-      </w:r>
-      <w:proofErr w:type="gramStart"/>
+        <w:t xml:space="preserve">     }</w:t>
+      </w:r>
+      <w:proofErr w:type="spellStart"/>
       <w:r>
         <w:rPr>
           <w:rStyle w:val="token"/>
@@ -3324,23 +3269,9 @@
           <w:bdr w:val="none" w:sz="0" w:space="0" w:color="auto" w:frame="1"/>
           <w:lang w:val="es-CR"/>
         </w:rPr>
-        <w:t>}</w:t>
-      </w:r>
-      <w:proofErr w:type="spellStart"/>
-      <w:r>
-        <w:rPr>
-          <w:rStyle w:val="token"/>
-          <w:rFonts w:ascii="Consolas" w:hAnsi="Consolas"/>
-          <w:b/>
-          <w:bCs/>
-          <w:color w:val="7D8B99"/>
-          <w:bdr w:val="none" w:sz="0" w:space="0" w:color="auto" w:frame="1"/>
-          <w:lang w:val="es-CR"/>
-        </w:rPr>
         <w:t>else</w:t>
       </w:r>
       <w:proofErr w:type="spellEnd"/>
-      <w:proofErr w:type="gramEnd"/>
       <w:r>
         <w:rPr>
           <w:rStyle w:val="token"/>
@@ -4339,21 +4270,7 @@
         <w:rPr>
           <w:lang w:val="es-CR"/>
         </w:rPr>
-        <w:t xml:space="preserve">Muestra el contenedor de la clase mod-container correspondiente </w:t>
-      </w:r>
-      <w:proofErr w:type="gramStart"/>
-      <w:r>
-        <w:rPr>
-          <w:lang w:val="es-CR"/>
-        </w:rPr>
-        <w:t>de acuerdo al</w:t>
-      </w:r>
-      <w:proofErr w:type="gramEnd"/>
-      <w:r>
-        <w:rPr>
-          <w:lang w:val="es-CR"/>
-        </w:rPr>
-        <w:t xml:space="preserve"> valor de la variable definida en el paso anterior. Esto quiere decir que si la variable tiene el valor ‘profesor’ sólo se debe </w:t>
+        <w:t xml:space="preserve">Muestra el contenedor de la clase mod-container correspondiente de acuerdo al valor de la variable definida en el paso anterior. Esto quiere decir que si la variable tiene el valor ‘profesor’ sólo se debe </w:t>
       </w:r>
       <w:r>
         <w:rPr>
@@ -5426,7 +5343,6 @@
         <w:t xml:space="preserve"> </w:t>
       </w:r>
       <w:proofErr w:type="spellStart"/>
-      <w:proofErr w:type="gramStart"/>
       <w:r>
         <w:rPr>
           <w:rFonts w:ascii="Courier New" w:hAnsi="Courier New" w:cs="Courier New"/>
@@ -5442,7 +5358,6 @@
         </w:rPr>
         <w:t>{</w:t>
       </w:r>
-      <w:proofErr w:type="gramEnd"/>
     </w:p>
     <w:p>
       <w:pPr>
@@ -5724,115 +5639,122 @@
           <w:rFonts w:cstheme="minorHAnsi"/>
           <w:lang w:val="es-CR"/>
         </w:rPr>
-        <w:t xml:space="preserve">Solo puede ser accedido mediante la clase como tal y no mediante una instancia de </w:t>
-      </w:r>
-      <w:proofErr w:type="gramStart"/>
-      <w:r>
+        <w:t>Solo puede ser accedido mediante la clase como tal y no mediante una instancia de la misma</w:t>
+      </w:r>
+    </w:p>
+    <w:p>
+      <w:pPr>
+        <w:spacing w:after="0"/>
         <w:rPr>
           <w:rFonts w:cstheme="minorHAnsi"/>
           <w:lang w:val="es-CR"/>
         </w:rPr>
-        <w:t>la misma</w:t>
-      </w:r>
-      <w:proofErr w:type="gramEnd"/>
-    </w:p>
-    <w:p>
-      <w:pPr>
-        <w:spacing w:after="0"/>
+      </w:pPr>
+      <w:proofErr w:type="spellStart"/>
+      <w:r>
         <w:rPr>
           <w:rFonts w:cstheme="minorHAnsi"/>
           <w:lang w:val="es-CR"/>
         </w:rPr>
+        <w:t>Const</w:t>
+      </w:r>
+      <w:proofErr w:type="spellEnd"/>
+      <w:r>
+        <w:rPr>
+          <w:rFonts w:cstheme="minorHAnsi"/>
+          <w:lang w:val="es-CR"/>
+        </w:rPr>
+        <w:t xml:space="preserve"> son propiedades estáticas por defecto</w:t>
+      </w:r>
+    </w:p>
+    <w:p>
+      <w:pPr>
+        <w:spacing w:after="0"/>
+        <w:rPr>
+          <w:rFonts w:cstheme="minorHAnsi"/>
+          <w:lang w:val="es-CR"/>
+        </w:rPr>
+      </w:pPr>
+    </w:p>
+    <w:p>
+      <w:pPr>
+        <w:spacing w:after="0"/>
+        <w:rPr>
+          <w:rFonts w:cstheme="minorHAnsi"/>
+          <w:lang w:val="es-CR"/>
+        </w:rPr>
+      </w:pPr>
+      <w:r>
+        <w:rPr>
+          <w:rFonts w:cstheme="minorHAnsi"/>
+          <w:lang w:val="es-CR"/>
+        </w:rPr>
+        <w:t>Constructor:</w:t>
+      </w:r>
+    </w:p>
+    <w:p>
+      <w:pPr>
+        <w:spacing w:after="0"/>
+        <w:rPr>
+          <w:rFonts w:cstheme="minorHAnsi"/>
+          <w:lang w:val="es-CR"/>
+        </w:rPr>
+      </w:pPr>
+      <w:r>
+        <w:rPr>
+          <w:rFonts w:cstheme="minorHAnsi"/>
+          <w:lang w:val="es-CR"/>
+        </w:rPr>
+        <w:t>Es el método de una clase que realiza una serie de acciones predefinidas cada vez que se instancia un nuevo objeto de la clase correspondiente</w:t>
+      </w:r>
+      <w:r>
+        <w:rPr>
+          <w:rFonts w:cstheme="minorHAnsi"/>
+          <w:lang w:val="es-CR"/>
+        </w:rPr>
+        <w:t>.</w:t>
+      </w:r>
+    </w:p>
+    <w:p>
+      <w:pPr>
+        <w:spacing w:after="0"/>
+        <w:rPr>
+          <w:rFonts w:cstheme="minorHAnsi"/>
+          <w:lang w:val="es-CR"/>
+        </w:rPr>
+      </w:pPr>
+    </w:p>
+    <w:p>
+      <w:pPr>
+        <w:spacing w:after="0"/>
+        <w:rPr>
+          <w:rFonts w:ascii="Courier New" w:hAnsi="Courier New" w:cs="Courier New"/>
+          <w:lang w:val="es-CR"/>
+        </w:rPr>
       </w:pPr>
       <w:proofErr w:type="spellStart"/>
       <w:r>
         <w:rPr>
-          <w:rFonts w:cstheme="minorHAnsi"/>
-          <w:lang w:val="es-CR"/>
-        </w:rPr>
-        <w:t>Const</w:t>
+          <w:rFonts w:ascii="Courier New" w:hAnsi="Courier New" w:cs="Courier New"/>
+          <w:lang w:val="es-CR"/>
+        </w:rPr>
+        <w:t>Class</w:t>
       </w:r>
       <w:proofErr w:type="spellEnd"/>
       <w:r>
         <w:rPr>
-          <w:rFonts w:cstheme="minorHAnsi"/>
-          <w:lang w:val="es-CR"/>
-        </w:rPr>
-        <w:t xml:space="preserve"> son propiedades estáticas por defecto</w:t>
-      </w:r>
-    </w:p>
-    <w:p>
-      <w:pPr>
-        <w:spacing w:after="0"/>
-        <w:rPr>
-          <w:rFonts w:cstheme="minorHAnsi"/>
-          <w:lang w:val="es-CR"/>
-        </w:rPr>
-      </w:pPr>
-    </w:p>
-    <w:p>
-      <w:pPr>
-        <w:spacing w:after="0"/>
-        <w:rPr>
-          <w:rFonts w:cstheme="minorHAnsi"/>
-          <w:lang w:val="es-CR"/>
-        </w:rPr>
-      </w:pPr>
-      <w:r>
-        <w:rPr>
-          <w:rFonts w:cstheme="minorHAnsi"/>
-          <w:lang w:val="es-CR"/>
-        </w:rPr>
-        <w:t>Constructor:</w:t>
-      </w:r>
-    </w:p>
-    <w:p>
-      <w:pPr>
-        <w:spacing w:after="0"/>
-        <w:rPr>
-          <w:rFonts w:cstheme="minorHAnsi"/>
-          <w:lang w:val="es-CR"/>
-        </w:rPr>
-      </w:pPr>
-      <w:r>
-        <w:rPr>
-          <w:rFonts w:cstheme="minorHAnsi"/>
-          <w:lang w:val="es-CR"/>
-        </w:rPr>
-        <w:t>Es el método de una clase que realiza una serie de acciones predefinidas cada vez que se instancia un nuevo objeto de la clase correspondiente</w:t>
-      </w:r>
-      <w:r>
-        <w:rPr>
-          <w:rFonts w:cstheme="minorHAnsi"/>
-          <w:lang w:val="es-CR"/>
-        </w:rPr>
-        <w:t>.</w:t>
-      </w:r>
-    </w:p>
-    <w:p>
-      <w:pPr>
-        <w:spacing w:after="0"/>
-        <w:rPr>
-          <w:rFonts w:cstheme="minorHAnsi"/>
-          <w:lang w:val="es-CR"/>
-        </w:rPr>
-      </w:pPr>
-    </w:p>
-    <w:p>
-      <w:pPr>
-        <w:spacing w:after="0"/>
-        <w:rPr>
-          <w:rFonts w:ascii="Courier New" w:hAnsi="Courier New" w:cs="Courier New"/>
-          <w:lang w:val="es-CR"/>
-        </w:rPr>
-      </w:pPr>
+          <w:rFonts w:ascii="Courier New" w:hAnsi="Courier New" w:cs="Courier New"/>
+          <w:lang w:val="es-CR"/>
+        </w:rPr>
+        <w:t xml:space="preserve"> </w:t>
+      </w:r>
       <w:proofErr w:type="spellStart"/>
       <w:r>
         <w:rPr>
           <w:rFonts w:ascii="Courier New" w:hAnsi="Courier New" w:cs="Courier New"/>
           <w:lang w:val="es-CR"/>
         </w:rPr>
-        <w:t>Class</w:t>
+        <w:t>nombreClass</w:t>
       </w:r>
       <w:proofErr w:type="spellEnd"/>
       <w:r>
@@ -5840,16 +5762,25 @@
           <w:rFonts w:ascii="Courier New" w:hAnsi="Courier New" w:cs="Courier New"/>
           <w:lang w:val="es-CR"/>
         </w:rPr>
-        <w:t xml:space="preserve"> </w:t>
-      </w:r>
+        <w:t>{</w:t>
+      </w:r>
+    </w:p>
+    <w:p>
+      <w:pPr>
+        <w:spacing w:after="0"/>
+        <w:ind w:firstLine="720"/>
+        <w:rPr>
+          <w:rFonts w:ascii="Courier New" w:hAnsi="Courier New" w:cs="Courier New"/>
+          <w:lang w:val="es-CR"/>
+        </w:rPr>
+      </w:pPr>
       <w:proofErr w:type="spellStart"/>
-      <w:proofErr w:type="gramStart"/>
-      <w:r>
-        <w:rPr>
-          <w:rFonts w:ascii="Courier New" w:hAnsi="Courier New" w:cs="Courier New"/>
-          <w:lang w:val="es-CR"/>
-        </w:rPr>
-        <w:t>nombreClass</w:t>
+      <w:r>
+        <w:rPr>
+          <w:rFonts w:ascii="Courier New" w:hAnsi="Courier New" w:cs="Courier New"/>
+          <w:lang w:val="es-CR"/>
+        </w:rPr>
+        <w:t>Private</w:t>
       </w:r>
       <w:proofErr w:type="spellEnd"/>
       <w:r>
@@ -5857,9 +5788,8 @@
           <w:rFonts w:ascii="Courier New" w:hAnsi="Courier New" w:cs="Courier New"/>
           <w:lang w:val="es-CR"/>
         </w:rPr>
-        <w:t>{</w:t>
-      </w:r>
-      <w:proofErr w:type="gramEnd"/>
+        <w:t xml:space="preserve">  $atributo;</w:t>
+      </w:r>
     </w:p>
     <w:p>
       <w:pPr>
@@ -5871,13 +5801,12 @@
         </w:rPr>
       </w:pPr>
       <w:proofErr w:type="spellStart"/>
-      <w:proofErr w:type="gramStart"/>
-      <w:r>
-        <w:rPr>
-          <w:rFonts w:ascii="Courier New" w:hAnsi="Courier New" w:cs="Courier New"/>
-          <w:lang w:val="es-CR"/>
-        </w:rPr>
-        <w:t>Private</w:t>
+      <w:r>
+        <w:rPr>
+          <w:rFonts w:ascii="Courier New" w:hAnsi="Courier New" w:cs="Courier New"/>
+          <w:lang w:val="es-CR"/>
+        </w:rPr>
+        <w:t>Function</w:t>
       </w:r>
       <w:proofErr w:type="spellEnd"/>
       <w:r>
@@ -5885,33 +5814,22 @@
           <w:rFonts w:ascii="Courier New" w:hAnsi="Courier New" w:cs="Courier New"/>
           <w:lang w:val="es-CR"/>
         </w:rPr>
-        <w:t xml:space="preserve">  $</w:t>
-      </w:r>
-      <w:proofErr w:type="gramEnd"/>
-      <w:r>
-        <w:rPr>
-          <w:rFonts w:ascii="Courier New" w:hAnsi="Courier New" w:cs="Courier New"/>
-          <w:lang w:val="es-CR"/>
-        </w:rPr>
-        <w:t>atributo;</w:t>
-      </w:r>
-    </w:p>
-    <w:p>
-      <w:pPr>
-        <w:spacing w:after="0"/>
-        <w:ind w:firstLine="720"/>
-        <w:rPr>
-          <w:rFonts w:ascii="Courier New" w:hAnsi="Courier New" w:cs="Courier New"/>
-          <w:lang w:val="es-CR"/>
-        </w:rPr>
-      </w:pPr>
+        <w:t xml:space="preserve"> _</w:t>
+      </w:r>
+      <w:r>
+        <w:rPr>
+          <w:rFonts w:ascii="Courier New" w:hAnsi="Courier New" w:cs="Courier New"/>
+          <w:lang w:val="es-CR"/>
+        </w:rPr>
+        <w:t>_</w:t>
+      </w:r>
       <w:proofErr w:type="spellStart"/>
       <w:r>
         <w:rPr>
           <w:rFonts w:ascii="Courier New" w:hAnsi="Courier New" w:cs="Courier New"/>
           <w:lang w:val="es-CR"/>
         </w:rPr>
-        <w:t>Function</w:t>
+        <w:t>construct</w:t>
       </w:r>
       <w:proofErr w:type="spellEnd"/>
       <w:r>
@@ -5919,40 +5837,8 @@
           <w:rFonts w:ascii="Courier New" w:hAnsi="Courier New" w:cs="Courier New"/>
           <w:lang w:val="es-CR"/>
         </w:rPr>
-        <w:t xml:space="preserve"> _</w:t>
-      </w:r>
-      <w:r>
-        <w:rPr>
-          <w:rFonts w:ascii="Courier New" w:hAnsi="Courier New" w:cs="Courier New"/>
-          <w:lang w:val="es-CR"/>
-        </w:rPr>
-        <w:t>_</w:t>
-      </w:r>
-      <w:proofErr w:type="spellStart"/>
-      <w:r>
-        <w:rPr>
-          <w:rFonts w:ascii="Courier New" w:hAnsi="Courier New" w:cs="Courier New"/>
-          <w:lang w:val="es-CR"/>
-        </w:rPr>
-        <w:t>construct</w:t>
-      </w:r>
-      <w:proofErr w:type="spellEnd"/>
-      <w:r>
-        <w:rPr>
-          <w:rFonts w:ascii="Courier New" w:hAnsi="Courier New" w:cs="Courier New"/>
-          <w:lang w:val="es-CR"/>
-        </w:rPr>
-        <w:t>($</w:t>
-      </w:r>
-      <w:proofErr w:type="gramStart"/>
-      <w:r>
-        <w:rPr>
-          <w:rFonts w:ascii="Courier New" w:hAnsi="Courier New" w:cs="Courier New"/>
-          <w:lang w:val="es-CR"/>
-        </w:rPr>
-        <w:t>argumento){</w:t>
-      </w:r>
-      <w:proofErr w:type="gramEnd"/>
+        <w:t>($argumento){</w:t>
+      </w:r>
     </w:p>
     <w:p>
       <w:pPr>
@@ -6405,16 +6291,8 @@
           <w:lang w:val="es-CR"/>
         </w:rPr>
         <w:tab/>
-      </w:r>
-      <w:proofErr w:type="gramStart"/>
-      <w:r>
-        <w:rPr>
-          <w:rFonts w:ascii="Courier New" w:hAnsi="Courier New" w:cs="Courier New"/>
-          <w:lang w:val="es-CR"/>
-        </w:rPr>
         <w:t>Código a ejecutar</w:t>
       </w:r>
-      <w:proofErr w:type="gramEnd"/>
     </w:p>
     <w:p>
       <w:pPr>
@@ -6440,7 +6318,6 @@
           <w:lang w:val="es-CR"/>
         </w:rPr>
       </w:pPr>
-      <w:proofErr w:type="gramStart"/>
       <w:r>
         <w:rPr>
           <w:rFonts w:ascii="Courier New" w:hAnsi="Courier New" w:cs="Courier New"/>
@@ -6449,7 +6326,6 @@
         <w:t>catch(</w:t>
       </w:r>
       <w:proofErr w:type="spellStart"/>
-      <w:proofErr w:type="gramEnd"/>
       <w:r>
         <w:rPr>
           <w:rFonts w:ascii="Courier New" w:hAnsi="Courier New" w:cs="Courier New"/>
@@ -6506,7 +6382,6 @@
         <w:t xml:space="preserve"> </w:t>
       </w:r>
       <w:proofErr w:type="spellStart"/>
-      <w:proofErr w:type="gramStart"/>
       <w:r>
         <w:rPr>
           <w:rFonts w:ascii="Courier New" w:hAnsi="Courier New" w:cs="Courier New"/>
@@ -6520,15 +6395,7 @@
           <w:rFonts w:ascii="Courier New" w:hAnsi="Courier New" w:cs="Courier New"/>
           <w:lang w:val="es-CR"/>
         </w:rPr>
-        <w:t xml:space="preserve">{  </w:t>
-      </w:r>
-      <w:proofErr w:type="gramEnd"/>
-      <w:r>
-        <w:rPr>
-          <w:rFonts w:ascii="Courier New" w:hAnsi="Courier New" w:cs="Courier New"/>
-          <w:lang w:val="es-CR"/>
-        </w:rPr>
-        <w:t xml:space="preserve"> // Este es opcional</w:t>
+        <w:t>{   // Este es opcional</w:t>
       </w:r>
     </w:p>
     <w:p>
@@ -8345,21 +8212,7 @@
         <w:rPr>
           <w:lang w:val="es-CR"/>
         </w:rPr>
-        <w:t xml:space="preserve"> a cada </w:t>
-      </w:r>
-      <w:proofErr w:type="gramStart"/>
-      <w:r>
-        <w:rPr>
-          <w:lang w:val="es-CR"/>
-        </w:rPr>
-        <w:t>uno</w:t>
-      </w:r>
-      <w:proofErr w:type="gramEnd"/>
-      <w:r>
-        <w:rPr>
-          <w:lang w:val="es-CR"/>
-        </w:rPr>
-        <w:t xml:space="preserve"> de las entradas del formulario</w:t>
+        <w:t xml:space="preserve"> a cada uno de las entradas del formulario</w:t>
       </w:r>
       <w:r>
         <w:rPr>
@@ -8429,14 +8282,7 @@
         <w:rPr>
           <w:lang w:val="es-CR"/>
         </w:rPr>
-        <w:t xml:space="preserve">Para </w:t>
-      </w:r>
-      <w:proofErr w:type="gramStart"/>
-      <w:r>
-        <w:rPr>
-          <w:lang w:val="es-CR"/>
-        </w:rPr>
-        <w:t xml:space="preserve">radio  </w:t>
+        <w:t xml:space="preserve">Para radio  </w:t>
       </w:r>
       <w:proofErr w:type="spellStart"/>
       <w:r>
@@ -8446,7 +8292,6 @@
         <w:t>buttons</w:t>
       </w:r>
       <w:proofErr w:type="spellEnd"/>
-      <w:proofErr w:type="gramEnd"/>
       <w:r>
         <w:rPr>
           <w:lang w:val="es-CR"/>
@@ -8787,21 +8632,7 @@
         <w:rPr>
           <w:lang w:val="es-CR"/>
         </w:rPr>
-        <w:t xml:space="preserve"> de datos al </w:t>
-      </w:r>
-      <w:proofErr w:type="gramStart"/>
-      <w:r>
-        <w:rPr>
-          <w:lang w:val="es-CR"/>
-        </w:rPr>
-        <w:t>servidor</w:t>
-      </w:r>
-      <w:proofErr w:type="gramEnd"/>
-      <w:r>
-        <w:rPr>
-          <w:lang w:val="es-CR"/>
-        </w:rPr>
-        <w:t xml:space="preserve"> pero su funcionamiento es diferente a GET, ya que se mandan de forma oculta y no se ve en la URL.</w:t>
+        <w:t xml:space="preserve"> de datos al servidor pero su funcionamiento es diferente a GET, ya que se mandan de forma oculta y no se ve en la URL.</w:t>
       </w:r>
       <w:r>
         <w:rPr>
@@ -9213,8 +9044,6 @@
           <w:lang w:val="es-CR"/>
         </w:rPr>
       </w:pPr>
-      <w:bookmarkStart w:id="0" w:name="_GoBack"/>
-      <w:bookmarkEnd w:id="0"/>
     </w:p>
     <w:p>
       <w:pPr>
@@ -9344,74 +9173,118 @@
           <w:lang w:val="es-CR"/>
         </w:rPr>
       </w:pPr>
+      <w:r>
+        <w:rPr>
+          <w:lang w:val="es-CR"/>
+        </w:rPr>
+        <w:t>Descargar archivo base </w:t>
+      </w:r>
+    </w:p>
+    <w:p>
+      <w:pPr>
+        <w:rPr>
+          <w:lang w:val="es-CR"/>
+        </w:rPr>
+      </w:pPr>
+      <w:r>
+        <w:rPr>
+          <w:lang w:val="es-CR"/>
+        </w:rPr>
+        <w:fldChar w:fldCharType="end"/>
+      </w:r>
+    </w:p>
+    <w:p>
+      <w:pPr>
+        <w:rPr>
+          <w:lang w:val="es-CR"/>
+        </w:rPr>
+      </w:pPr>
+      <w:r>
+        <w:rPr>
+          <w:lang w:val="es-CR"/>
+        </w:rPr>
+        <w:t>Instrucciones</w:t>
+      </w:r>
+    </w:p>
+    <w:p>
+      <w:pPr>
+        <w:rPr>
+          <w:lang w:val="es-CR"/>
+        </w:rPr>
+      </w:pPr>
+      <w:r>
+        <w:rPr>
+          <w:lang w:val="es-CR"/>
+        </w:rPr>
+        <w:t xml:space="preserve">Crea el archivo </w:t>
+      </w:r>
       <w:proofErr w:type="spellStart"/>
       <w:r>
         <w:rPr>
           <w:lang w:val="es-CR"/>
         </w:rPr>
-        <w:t>Descargar</w:t>
+        <w:t>login.php</w:t>
       </w:r>
       <w:proofErr w:type="spellEnd"/>
       <w:r>
         <w:rPr>
           <w:lang w:val="es-CR"/>
         </w:rPr>
-        <w:t xml:space="preserve"> </w:t>
+        <w:t xml:space="preserve"> que gestionará los datos del formulario login.html.</w:t>
+      </w:r>
+    </w:p>
+    <w:p>
+      <w:pPr>
+        <w:rPr>
+          <w:lang w:val="es-CR"/>
+        </w:rPr>
+      </w:pPr>
+      <w:r>
+        <w:rPr>
+          <w:lang w:val="es-CR"/>
+        </w:rPr>
+        <w:t xml:space="preserve">Crea una función en el archivo login.js para que al enviar el formulario de inicio de sesión, los datos diligenciados se envíen mediante Ajax al archivo </w:t>
       </w:r>
       <w:proofErr w:type="spellStart"/>
       <w:r>
         <w:rPr>
           <w:lang w:val="es-CR"/>
         </w:rPr>
-        <w:t>archivo</w:t>
+        <w:t>login.php</w:t>
       </w:r>
       <w:proofErr w:type="spellEnd"/>
       <w:r>
         <w:rPr>
           <w:lang w:val="es-CR"/>
         </w:rPr>
-        <w:t xml:space="preserve"> base </w:t>
-      </w:r>
-    </w:p>
-    <w:p>
-      <w:pPr>
-        <w:rPr>
-          <w:lang w:val="es-CR"/>
-        </w:rPr>
-      </w:pPr>
-      <w:r>
-        <w:rPr>
-          <w:lang w:val="es-CR"/>
-        </w:rPr>
-        <w:fldChar w:fldCharType="end"/>
-      </w:r>
-    </w:p>
-    <w:p>
-      <w:pPr>
-        <w:rPr>
-          <w:lang w:val="es-CR"/>
-        </w:rPr>
-      </w:pPr>
+        <w:t>. Mostrar en una ventana emergente la respuesta del Back-</w:t>
+      </w:r>
       <w:proofErr w:type="spellStart"/>
       <w:r>
         <w:rPr>
           <w:lang w:val="es-CR"/>
         </w:rPr>
-        <w:t>Instrucciones</w:t>
+        <w:t>end</w:t>
       </w:r>
       <w:proofErr w:type="spellEnd"/>
-    </w:p>
-    <w:p>
-      <w:pPr>
-        <w:rPr>
-          <w:lang w:val="es-CR"/>
-        </w:rPr>
-      </w:pPr>
-      <w:r>
-        <w:rPr>
-          <w:lang w:val="es-CR"/>
-        </w:rPr>
-        <w:t xml:space="preserve">Crea el archivo </w:t>
+      <w:r>
+        <w:rPr>
+          <w:lang w:val="es-CR"/>
+        </w:rPr>
+        <w:t>.</w:t>
+      </w:r>
+    </w:p>
+    <w:p>
+      <w:pPr>
+        <w:rPr>
+          <w:lang w:val="es-CR"/>
+        </w:rPr>
+      </w:pPr>
+      <w:r>
+        <w:rPr>
+          <w:lang w:val="es-CR"/>
+        </w:rPr>
+        <w:t xml:space="preserve">Verifica, en el archivo </w:t>
       </w:r>
       <w:proofErr w:type="spellStart"/>
       <w:r>
@@ -9425,102 +9298,20 @@
         <w:rPr>
           <w:lang w:val="es-CR"/>
         </w:rPr>
-        <w:t xml:space="preserve"> que gestionará los datos del formulario login.html.</w:t>
-      </w:r>
-    </w:p>
-    <w:p>
-      <w:pPr>
-        <w:rPr>
-          <w:lang w:val="es-CR"/>
-        </w:rPr>
-      </w:pPr>
-      <w:r>
-        <w:rPr>
-          <w:lang w:val="es-CR"/>
-        </w:rPr>
-        <w:t xml:space="preserve">Crea una función en el archivo login.js para </w:t>
-      </w:r>
-      <w:proofErr w:type="gramStart"/>
-      <w:r>
-        <w:rPr>
-          <w:lang w:val="es-CR"/>
-        </w:rPr>
-        <w:t>que</w:t>
-      </w:r>
-      <w:proofErr w:type="gramEnd"/>
-      <w:r>
-        <w:rPr>
-          <w:lang w:val="es-CR"/>
-        </w:rPr>
-        <w:t xml:space="preserve"> al enviar el formulario de inicio de sesión, los datos diligenciados se envíen mediante Ajax al archivo </w:t>
+        <w:t xml:space="preserve">, si el dato “usuario” fue diligenciado o no y </w:t>
       </w:r>
       <w:proofErr w:type="spellStart"/>
       <w:r>
         <w:rPr>
           <w:lang w:val="es-CR"/>
         </w:rPr>
-        <w:t>login.php</w:t>
+        <w:t>envia</w:t>
       </w:r>
       <w:proofErr w:type="spellEnd"/>
       <w:r>
         <w:rPr>
           <w:lang w:val="es-CR"/>
         </w:rPr>
-        <w:t>. Mostrar en una ventana emergente la respuesta del Back-</w:t>
-      </w:r>
-      <w:proofErr w:type="spellStart"/>
-      <w:r>
-        <w:rPr>
-          <w:lang w:val="es-CR"/>
-        </w:rPr>
-        <w:t>end</w:t>
-      </w:r>
-      <w:proofErr w:type="spellEnd"/>
-      <w:r>
-        <w:rPr>
-          <w:lang w:val="es-CR"/>
-        </w:rPr>
-        <w:t>.</w:t>
-      </w:r>
-    </w:p>
-    <w:p>
-      <w:pPr>
-        <w:rPr>
-          <w:lang w:val="es-CR"/>
-        </w:rPr>
-      </w:pPr>
-      <w:r>
-        <w:rPr>
-          <w:lang w:val="es-CR"/>
-        </w:rPr>
-        <w:t xml:space="preserve">Verifica, en el archivo </w:t>
-      </w:r>
-      <w:proofErr w:type="spellStart"/>
-      <w:r>
-        <w:rPr>
-          <w:lang w:val="es-CR"/>
-        </w:rPr>
-        <w:t>login.php</w:t>
-      </w:r>
-      <w:proofErr w:type="spellEnd"/>
-      <w:r>
-        <w:rPr>
-          <w:lang w:val="es-CR"/>
-        </w:rPr>
-        <w:t xml:space="preserve">, si el dato “usuario” fue diligenciado o no y </w:t>
-      </w:r>
-      <w:proofErr w:type="spellStart"/>
-      <w:r>
-        <w:rPr>
-          <w:lang w:val="es-CR"/>
-        </w:rPr>
-        <w:t>envia</w:t>
-      </w:r>
-      <w:proofErr w:type="spellEnd"/>
-      <w:r>
-        <w:rPr>
-          <w:lang w:val="es-CR"/>
-        </w:rPr>
         <w:t xml:space="preserve"> un mensaje a la vista según corresponda.</w:t>
       </w:r>
       <w:r>
@@ -9544,6 +9335,7 @@
       </w:pPr>
       <w:r>
         <w:rPr>
+          <w:noProof/>
           <w:lang w:val="es-CR"/>
         </w:rPr>
         <w:drawing>
@@ -9617,6 +9409,7 @@
       </w:pPr>
       <w:r>
         <w:rPr>
+          <w:noProof/>
           <w:lang w:val="es-CR"/>
         </w:rPr>
         <w:lastRenderedPageBreak/>
@@ -9707,21 +9500,7 @@
         <w:rPr>
           <w:lang w:val="es-CR"/>
         </w:rPr>
-        <w:t xml:space="preserve">Crea una función en el archivo descripcion.js para </w:t>
-      </w:r>
-      <w:proofErr w:type="gramStart"/>
-      <w:r>
-        <w:rPr>
-          <w:lang w:val="es-CR"/>
-        </w:rPr>
-        <w:t>que</w:t>
-      </w:r>
-      <w:proofErr w:type="gramEnd"/>
-      <w:r>
-        <w:rPr>
-          <w:lang w:val="es-CR"/>
-        </w:rPr>
-        <w:t xml:space="preserve"> al diligenciar el formulario de descripción, los datos se envíen mediante Ajax al archivo </w:t>
+        <w:t xml:space="preserve">Crea una función en el archivo descripcion.js para que al diligenciar el formulario de descripción, los datos se envíen mediante Ajax al archivo </w:t>
       </w:r>
       <w:proofErr w:type="spellStart"/>
       <w:r>
@@ -9793,6 +9572,7 @@
       </w:pPr>
       <w:r>
         <w:rPr>
+          <w:noProof/>
           <w:lang w:val="es-CR"/>
         </w:rPr>
         <w:drawing>
@@ -9910,21 +9690,7 @@
         <w:rPr>
           <w:lang w:val="es-CR"/>
         </w:rPr>
-        <w:t xml:space="preserve">Crea una función en el archivo info_basica.js para </w:t>
-      </w:r>
-      <w:proofErr w:type="gramStart"/>
-      <w:r>
-        <w:rPr>
-          <w:lang w:val="es-CR"/>
-        </w:rPr>
-        <w:t>que</w:t>
-      </w:r>
-      <w:proofErr w:type="gramEnd"/>
-      <w:r>
-        <w:rPr>
-          <w:lang w:val="es-CR"/>
-        </w:rPr>
-        <w:t xml:space="preserve"> al enviar el formulario de información básica, los datos diligenciados se envíen mediante Ajax al archivo </w:t>
+        <w:t xml:space="preserve">Crea una función en el archivo info_basica.js para que al enviar el formulario de información básica, los datos diligenciados se envíen mediante Ajax al archivo </w:t>
       </w:r>
       <w:proofErr w:type="spellStart"/>
       <w:r>
@@ -10030,6 +9796,7 @@
       </w:pPr>
       <w:r>
         <w:rPr>
+          <w:noProof/>
           <w:lang w:val="es-CR"/>
         </w:rPr>
         <w:lastRenderedPageBreak/>
@@ -10094,7 +9861,7 @@
           <w:lang w:val="es-CR"/>
         </w:rPr>
         <w:pict w14:anchorId="4C58E8F6">
-          <v:rect id="_x0000_i1033" style="width:0;height:0" o:hralign="center" o:hrstd="t" o:hr="t" fillcolor="#a0a0a0" stroked="f"/>
+          <v:rect id="_x0000_i1025" style="width:0;height:0" o:hralign="center" o:hrstd="t" o:hr="t" fillcolor="#a0a0a0" stroked="f"/>
         </w:pict>
       </w:r>
     </w:p>
@@ -10104,28 +9871,12 @@
           <w:lang w:val="es-CR"/>
         </w:rPr>
       </w:pPr>
-      <w:proofErr w:type="spellStart"/>
-      <w:r>
-        <w:rPr>
-          <w:lang w:val="es-CR"/>
-        </w:rPr>
-        <w:t>Buenas</w:t>
-      </w:r>
-      <w:proofErr w:type="spellEnd"/>
-      <w:r>
-        <w:rPr>
-          <w:lang w:val="es-CR"/>
-        </w:rPr>
-        <w:t xml:space="preserve"> </w:t>
-      </w:r>
-      <w:proofErr w:type="spellStart"/>
-      <w:r>
-        <w:rPr>
-          <w:lang w:val="es-CR"/>
-        </w:rPr>
-        <w:t>Prácticas</w:t>
-      </w:r>
-      <w:proofErr w:type="spellEnd"/>
+      <w:r>
+        <w:rPr>
+          <w:lang w:val="es-CR"/>
+        </w:rPr>
+        <w:t>Buenas Prácticas</w:t>
+      </w:r>
     </w:p>
     <w:p>
       <w:pPr>
@@ -10175,6 +9926,931 @@
         </w:rPr>
         <w:t>Lección 5: Conceptos Avanzados</w:t>
       </w:r>
+    </w:p>
+    <w:p>
+      <w:pPr>
+        <w:pStyle w:val="ListParagraph"/>
+        <w:spacing w:after="0"/>
+        <w:rPr>
+          <w:lang w:val="es-CR"/>
+        </w:rPr>
+      </w:pPr>
+    </w:p>
+    <w:p>
+      <w:pPr>
+        <w:pStyle w:val="ListParagraph"/>
+        <w:numPr>
+          <w:ilvl w:val="1"/>
+          <w:numId w:val="1"/>
+        </w:numPr>
+        <w:spacing w:after="0"/>
+        <w:rPr>
+          <w:lang w:val="es-CR"/>
+        </w:rPr>
+      </w:pPr>
+      <w:r>
+        <w:rPr>
+          <w:lang w:val="es-CR"/>
+        </w:rPr>
+        <w:t>Patrón MVC</w:t>
+      </w:r>
+      <w:r>
+        <w:rPr>
+          <w:lang w:val="es-CR"/>
+        </w:rPr>
+        <w:t xml:space="preserve"> – Modelo Vista Controlador</w:t>
+      </w:r>
+    </w:p>
+    <w:p>
+      <w:pPr>
+        <w:spacing w:after="0"/>
+        <w:rPr>
+          <w:lang w:val="es-CR"/>
+        </w:rPr>
+      </w:pPr>
+    </w:p>
+    <w:p>
+      <w:pPr>
+        <w:spacing w:after="0"/>
+        <w:rPr>
+          <w:lang w:val="es-CR"/>
+        </w:rPr>
+      </w:pPr>
+      <w:r>
+        <w:rPr>
+          <w:lang w:val="es-CR"/>
+        </w:rPr>
+        <w:t>Patrón de Diseño:</w:t>
+      </w:r>
+    </w:p>
+    <w:p>
+      <w:pPr>
+        <w:spacing w:after="0"/>
+        <w:rPr>
+          <w:lang w:val="es-CR"/>
+        </w:rPr>
+      </w:pPr>
+      <w:r>
+        <w:rPr>
+          <w:noProof/>
+        </w:rPr>
+        <w:drawing>
+          <wp:inline distT="0" distB="0" distL="0" distR="0" wp14:anchorId="140AADB5" wp14:editId="7C1D1543">
+            <wp:extent cx="3644900" cy="1184593"/>
+            <wp:effectExtent l="0" t="0" r="0" b="0"/>
+            <wp:docPr id="6" name="Picture 6"/>
+            <wp:cNvGraphicFramePr>
+              <a:graphicFrameLocks xmlns:a="http://schemas.openxmlformats.org/drawingml/2006/main" noChangeAspect="1"/>
+            </wp:cNvGraphicFramePr>
+            <a:graphic xmlns:a="http://schemas.openxmlformats.org/drawingml/2006/main">
+              <a:graphicData uri="http://schemas.openxmlformats.org/drawingml/2006/picture">
+                <pic:pic xmlns:pic="http://schemas.openxmlformats.org/drawingml/2006/picture">
+                  <pic:nvPicPr>
+                    <pic:cNvPr id="1" name=""/>
+                    <pic:cNvPicPr/>
+                  </pic:nvPicPr>
+                  <pic:blipFill>
+                    <a:blip r:embed="rId35"/>
+                    <a:stretch>
+                      <a:fillRect/>
+                    </a:stretch>
+                  </pic:blipFill>
+                  <pic:spPr>
+                    <a:xfrm>
+                      <a:off x="0" y="0"/>
+                      <a:ext cx="3662499" cy="1190313"/>
+                    </a:xfrm>
+                    <a:prstGeom prst="rect">
+                      <a:avLst/>
+                    </a:prstGeom>
+                  </pic:spPr>
+                </pic:pic>
+              </a:graphicData>
+            </a:graphic>
+          </wp:inline>
+        </w:drawing>
+      </w:r>
+    </w:p>
+    <w:p>
+      <w:pPr>
+        <w:spacing w:after="0"/>
+        <w:rPr>
+          <w:lang w:val="es-CR"/>
+        </w:rPr>
+      </w:pPr>
+    </w:p>
+    <w:p>
+      <w:pPr>
+        <w:spacing w:after="0"/>
+        <w:rPr>
+          <w:lang w:val="es-CR"/>
+        </w:rPr>
+      </w:pPr>
+      <w:r>
+        <w:rPr>
+          <w:noProof/>
+        </w:rPr>
+        <w:drawing>
+          <wp:inline distT="0" distB="0" distL="0" distR="0" wp14:anchorId="705E6896" wp14:editId="6B715E8A">
+            <wp:extent cx="1698278" cy="1752600"/>
+            <wp:effectExtent l="0" t="0" r="0" b="0"/>
+            <wp:docPr id="31" name="Picture 31"/>
+            <wp:cNvGraphicFramePr>
+              <a:graphicFrameLocks xmlns:a="http://schemas.openxmlformats.org/drawingml/2006/main" noChangeAspect="1"/>
+            </wp:cNvGraphicFramePr>
+            <a:graphic xmlns:a="http://schemas.openxmlformats.org/drawingml/2006/main">
+              <a:graphicData uri="http://schemas.openxmlformats.org/drawingml/2006/picture">
+                <pic:pic xmlns:pic="http://schemas.openxmlformats.org/drawingml/2006/picture">
+                  <pic:nvPicPr>
+                    <pic:cNvPr id="1" name=""/>
+                    <pic:cNvPicPr/>
+                  </pic:nvPicPr>
+                  <pic:blipFill>
+                    <a:blip r:embed="rId36"/>
+                    <a:stretch>
+                      <a:fillRect/>
+                    </a:stretch>
+                  </pic:blipFill>
+                  <pic:spPr>
+                    <a:xfrm>
+                      <a:off x="0" y="0"/>
+                      <a:ext cx="1710553" cy="1765268"/>
+                    </a:xfrm>
+                    <a:prstGeom prst="rect">
+                      <a:avLst/>
+                    </a:prstGeom>
+                  </pic:spPr>
+                </pic:pic>
+              </a:graphicData>
+            </a:graphic>
+          </wp:inline>
+        </w:drawing>
+      </w:r>
+    </w:p>
+    <w:p>
+      <w:pPr>
+        <w:pStyle w:val="ListParagraph"/>
+        <w:numPr>
+          <w:ilvl w:val="0"/>
+          <w:numId w:val="8"/>
+        </w:numPr>
+        <w:spacing w:after="0"/>
+        <w:rPr>
+          <w:lang w:val="es-CR"/>
+        </w:rPr>
+      </w:pPr>
+      <w:r>
+        <w:rPr>
+          <w:lang w:val="es-CR"/>
+        </w:rPr>
+        <w:t>Vista – Interfaz gráfica de usuario</w:t>
+      </w:r>
+      <w:r>
+        <w:rPr>
+          <w:lang w:val="es-CR"/>
+        </w:rPr>
+        <w:t>: HTML, CSS, JS</w:t>
+      </w:r>
+    </w:p>
+    <w:p>
+      <w:pPr>
+        <w:pStyle w:val="ListParagraph"/>
+        <w:numPr>
+          <w:ilvl w:val="0"/>
+          <w:numId w:val="8"/>
+        </w:numPr>
+        <w:spacing w:after="0"/>
+        <w:rPr>
+          <w:lang w:val="es-CR"/>
+        </w:rPr>
+      </w:pPr>
+      <w:r>
+        <w:rPr>
+          <w:lang w:val="es-CR"/>
+        </w:rPr>
+        <w:t xml:space="preserve">Modelo – Se encarga del procesamiento de los datos, almacenamiento y operaciones que dan funcionalidad al sistema (cerebro), </w:t>
+      </w:r>
+      <w:proofErr w:type="spellStart"/>
+      <w:r>
+        <w:rPr>
+          <w:lang w:val="es-CR"/>
+        </w:rPr>
+        <w:t>php</w:t>
+      </w:r>
+      <w:proofErr w:type="spellEnd"/>
+      <w:r>
+        <w:rPr>
+          <w:lang w:val="es-CR"/>
+        </w:rPr>
+        <w:t xml:space="preserve"> o </w:t>
+      </w:r>
+      <w:proofErr w:type="spellStart"/>
+      <w:r>
+        <w:rPr>
+          <w:lang w:val="es-CR"/>
+        </w:rPr>
+        <w:t>backend</w:t>
+      </w:r>
+      <w:proofErr w:type="spellEnd"/>
+    </w:p>
+    <w:p>
+      <w:pPr>
+        <w:pStyle w:val="ListParagraph"/>
+        <w:numPr>
+          <w:ilvl w:val="0"/>
+          <w:numId w:val="8"/>
+        </w:numPr>
+        <w:spacing w:after="0"/>
+        <w:rPr>
+          <w:lang w:val="es-CR"/>
+        </w:rPr>
+      </w:pPr>
+      <w:r>
+        <w:rPr>
+          <w:lang w:val="es-CR"/>
+        </w:rPr>
+        <w:t>Controlador – Se encarga de comunicar el Modelo con la Vista</w:t>
+      </w:r>
+      <w:r>
+        <w:rPr>
+          <w:lang w:val="es-CR"/>
+        </w:rPr>
+        <w:t xml:space="preserve"> de un lado a otro</w:t>
+      </w:r>
+      <w:r>
+        <w:rPr>
+          <w:lang w:val="es-CR"/>
+        </w:rPr>
+        <w:t xml:space="preserve">. JS con AJAX, peticiones HTTP, </w:t>
+      </w:r>
+      <w:proofErr w:type="spellStart"/>
+      <w:r>
+        <w:rPr>
+          <w:lang w:val="es-CR"/>
+        </w:rPr>
+        <w:t>etc</w:t>
+      </w:r>
+      <w:proofErr w:type="spellEnd"/>
+    </w:p>
+    <w:p>
+      <w:pPr>
+        <w:pStyle w:val="ListParagraph"/>
+        <w:spacing w:after="0"/>
+        <w:ind w:left="1080"/>
+        <w:rPr>
+          <w:lang w:val="es-CR"/>
+        </w:rPr>
+      </w:pPr>
+      <w:r>
+        <w:rPr>
+          <w:noProof/>
+        </w:rPr>
+        <w:lastRenderedPageBreak/>
+        <w:drawing>
+          <wp:inline distT="0" distB="0" distL="0" distR="0" wp14:anchorId="21C5E8DC" wp14:editId="4D5C9377">
+            <wp:extent cx="2103848" cy="982047"/>
+            <wp:effectExtent l="0" t="0" r="0" b="8890"/>
+            <wp:docPr id="32" name="Picture 32"/>
+            <wp:cNvGraphicFramePr>
+              <a:graphicFrameLocks xmlns:a="http://schemas.openxmlformats.org/drawingml/2006/main" noChangeAspect="1"/>
+            </wp:cNvGraphicFramePr>
+            <a:graphic xmlns:a="http://schemas.openxmlformats.org/drawingml/2006/main">
+              <a:graphicData uri="http://schemas.openxmlformats.org/drawingml/2006/picture">
+                <pic:pic xmlns:pic="http://schemas.openxmlformats.org/drawingml/2006/picture">
+                  <pic:nvPicPr>
+                    <pic:cNvPr id="1" name=""/>
+                    <pic:cNvPicPr/>
+                  </pic:nvPicPr>
+                  <pic:blipFill>
+                    <a:blip r:embed="rId37"/>
+                    <a:stretch>
+                      <a:fillRect/>
+                    </a:stretch>
+                  </pic:blipFill>
+                  <pic:spPr>
+                    <a:xfrm>
+                      <a:off x="0" y="0"/>
+                      <a:ext cx="2162786" cy="1009558"/>
+                    </a:xfrm>
+                    <a:prstGeom prst="rect">
+                      <a:avLst/>
+                    </a:prstGeom>
+                  </pic:spPr>
+                </pic:pic>
+              </a:graphicData>
+            </a:graphic>
+          </wp:inline>
+        </w:drawing>
+      </w:r>
+    </w:p>
+    <w:p>
+      <w:pPr>
+        <w:pStyle w:val="ListParagraph"/>
+        <w:numPr>
+          <w:ilvl w:val="1"/>
+          <w:numId w:val="1"/>
+        </w:numPr>
+        <w:spacing w:after="0"/>
+        <w:rPr>
+          <w:lang w:val="es-CR"/>
+        </w:rPr>
+      </w:pPr>
+      <w:r>
+        <w:rPr>
+          <w:lang w:val="es-CR"/>
+        </w:rPr>
+        <w:t>Gestión de Archivos</w:t>
+      </w:r>
+    </w:p>
+    <w:p>
+      <w:pPr>
+        <w:spacing w:after="0"/>
+        <w:rPr>
+          <w:lang w:val="es-CR"/>
+        </w:rPr>
+      </w:pPr>
+    </w:p>
+    <w:p>
+      <w:pPr>
+        <w:spacing w:after="0"/>
+        <w:rPr>
+          <w:lang w:val="es-CR"/>
+        </w:rPr>
+      </w:pPr>
+      <w:r>
+        <w:rPr>
+          <w:lang w:val="es-CR"/>
+        </w:rPr>
+        <w:t>Operaciones de archivos entre muchas más:</w:t>
+      </w:r>
+    </w:p>
+    <w:p>
+      <w:pPr>
+        <w:spacing w:after="0"/>
+        <w:rPr>
+          <w:lang w:val="es-CR"/>
+        </w:rPr>
+      </w:pPr>
+      <w:r>
+        <w:rPr>
+          <w:noProof/>
+        </w:rPr>
+        <w:drawing>
+          <wp:inline distT="0" distB="0" distL="0" distR="0" wp14:anchorId="17256B82" wp14:editId="7E8FD223">
+            <wp:extent cx="1722515" cy="1168400"/>
+            <wp:effectExtent l="0" t="0" r="0" b="0"/>
+            <wp:docPr id="33" name="Picture 33"/>
+            <wp:cNvGraphicFramePr>
+              <a:graphicFrameLocks xmlns:a="http://schemas.openxmlformats.org/drawingml/2006/main" noChangeAspect="1"/>
+            </wp:cNvGraphicFramePr>
+            <a:graphic xmlns:a="http://schemas.openxmlformats.org/drawingml/2006/main">
+              <a:graphicData uri="http://schemas.openxmlformats.org/drawingml/2006/picture">
+                <pic:pic xmlns:pic="http://schemas.openxmlformats.org/drawingml/2006/picture">
+                  <pic:nvPicPr>
+                    <pic:cNvPr id="1" name=""/>
+                    <pic:cNvPicPr/>
+                  </pic:nvPicPr>
+                  <pic:blipFill>
+                    <a:blip r:embed="rId38"/>
+                    <a:stretch>
+                      <a:fillRect/>
+                    </a:stretch>
+                  </pic:blipFill>
+                  <pic:spPr>
+                    <a:xfrm>
+                      <a:off x="0" y="0"/>
+                      <a:ext cx="1761996" cy="1195180"/>
+                    </a:xfrm>
+                    <a:prstGeom prst="rect">
+                      <a:avLst/>
+                    </a:prstGeom>
+                  </pic:spPr>
+                </pic:pic>
+              </a:graphicData>
+            </a:graphic>
+          </wp:inline>
+        </w:drawing>
+      </w:r>
+    </w:p>
+    <w:p>
+      <w:pPr>
+        <w:spacing w:after="0"/>
+        <w:rPr>
+          <w:lang w:val="es-CR"/>
+        </w:rPr>
+      </w:pPr>
+    </w:p>
+    <w:p>
+      <w:pPr>
+        <w:spacing w:after="0"/>
+        <w:rPr>
+          <w:lang w:val="es-CR"/>
+        </w:rPr>
+      </w:pPr>
+      <w:r>
+        <w:rPr>
+          <w:lang w:val="es-CR"/>
+        </w:rPr>
+        <w:t>Crear y abrir archivos</w:t>
+      </w:r>
+      <w:r>
+        <w:rPr>
+          <w:lang w:val="es-CR"/>
+        </w:rPr>
+        <w:t>:</w:t>
+      </w:r>
+    </w:p>
+    <w:p>
+      <w:pPr>
+        <w:spacing w:after="0"/>
+        <w:rPr>
+          <w:lang w:val="es-CR"/>
+        </w:rPr>
+      </w:pPr>
+      <w:r>
+        <w:rPr>
+          <w:lang w:val="es-CR"/>
+        </w:rPr>
+        <w:tab/>
+      </w:r>
+      <w:proofErr w:type="spellStart"/>
+      <w:r>
+        <w:rPr>
+          <w:lang w:val="es-CR"/>
+        </w:rPr>
+        <w:t>Fopen</w:t>
+      </w:r>
+      <w:proofErr w:type="spellEnd"/>
+      <w:r>
+        <w:rPr>
+          <w:lang w:val="es-CR"/>
+        </w:rPr>
+        <w:t>(‘</w:t>
+      </w:r>
+      <w:proofErr w:type="spellStart"/>
+      <w:r>
+        <w:rPr>
+          <w:lang w:val="es-CR"/>
+        </w:rPr>
+        <w:t>ruta_del_archivo</w:t>
+      </w:r>
+      <w:proofErr w:type="spellEnd"/>
+      <w:r>
+        <w:rPr>
+          <w:lang w:val="es-CR"/>
+        </w:rPr>
+        <w:t>/</w:t>
+      </w:r>
+      <w:proofErr w:type="spellStart"/>
+      <w:r>
+        <w:rPr>
+          <w:lang w:val="es-CR"/>
+        </w:rPr>
+        <w:t>nombre_del_archivo’,’w</w:t>
+      </w:r>
+      <w:proofErr w:type="spellEnd"/>
+      <w:r>
+        <w:rPr>
+          <w:lang w:val="es-CR"/>
+        </w:rPr>
+        <w:t xml:space="preserve">’) </w:t>
+      </w:r>
+      <w:r>
+        <w:rPr>
+          <w:lang w:val="es-CR"/>
+        </w:rPr>
+        <w:sym w:font="Wingdings" w:char="F0E0"/>
+      </w:r>
+      <w:r>
+        <w:rPr>
+          <w:lang w:val="es-CR"/>
+        </w:rPr>
+        <w:t xml:space="preserve"> (archivo, modo)</w:t>
+      </w:r>
+    </w:p>
+    <w:p>
+      <w:pPr>
+        <w:spacing w:after="0"/>
+        <w:rPr>
+          <w:lang w:val="es-CR"/>
+        </w:rPr>
+      </w:pPr>
+    </w:p>
+    <w:p>
+      <w:pPr>
+        <w:spacing w:after="0"/>
+        <w:rPr>
+          <w:lang w:val="es-CR"/>
+        </w:rPr>
+      </w:pPr>
+      <w:r>
+        <w:rPr>
+          <w:lang w:val="es-CR"/>
+        </w:rPr>
+        <w:t xml:space="preserve">Revisar </w:t>
+      </w:r>
+      <w:r>
+        <w:rPr>
+          <w:lang w:val="es-CR"/>
+        </w:rPr>
+        <w:t>Contenido de un archivo</w:t>
+      </w:r>
+      <w:r>
+        <w:rPr>
+          <w:lang w:val="es-CR"/>
+        </w:rPr>
+        <w:t>:</w:t>
+      </w:r>
+    </w:p>
+    <w:p>
+      <w:pPr>
+        <w:spacing w:after="0"/>
+        <w:rPr>
+          <w:lang w:val="es-CR"/>
+        </w:rPr>
+      </w:pPr>
+      <w:r>
+        <w:rPr>
+          <w:lang w:val="es-CR"/>
+        </w:rPr>
+        <w:tab/>
+      </w:r>
+      <w:proofErr w:type="spellStart"/>
+      <w:r>
+        <w:rPr>
+          <w:lang w:val="es-CR"/>
+        </w:rPr>
+        <w:t>Fread</w:t>
+      </w:r>
+      <w:proofErr w:type="spellEnd"/>
+      <w:r>
+        <w:rPr>
+          <w:lang w:val="es-CR"/>
+        </w:rPr>
+        <w:t>(‘$</w:t>
+      </w:r>
+      <w:proofErr w:type="spellStart"/>
+      <w:r>
+        <w:rPr>
+          <w:lang w:val="es-CR"/>
+        </w:rPr>
+        <w:t>archivoAbierto</w:t>
+      </w:r>
+      <w:proofErr w:type="spellEnd"/>
+      <w:r>
+        <w:rPr>
+          <w:lang w:val="es-CR"/>
+        </w:rPr>
+        <w:t>’,bytes)</w:t>
+      </w:r>
+    </w:p>
+    <w:p>
+      <w:pPr>
+        <w:spacing w:after="0"/>
+        <w:rPr>
+          <w:lang w:val="es-CR"/>
+        </w:rPr>
+      </w:pPr>
+    </w:p>
+    <w:p>
+      <w:pPr>
+        <w:spacing w:after="0"/>
+        <w:rPr>
+          <w:lang w:val="es-CR"/>
+        </w:rPr>
+      </w:pPr>
+      <w:r>
+        <w:rPr>
+          <w:lang w:val="es-CR"/>
+        </w:rPr>
+        <w:t>Cerrar un archivo:</w:t>
+      </w:r>
+    </w:p>
+    <w:p>
+      <w:pPr>
+        <w:spacing w:after="0"/>
+        <w:rPr>
+          <w:lang w:val="es-CR"/>
+        </w:rPr>
+      </w:pPr>
+      <w:r>
+        <w:rPr>
+          <w:lang w:val="es-CR"/>
+        </w:rPr>
+        <w:tab/>
+      </w:r>
+      <w:proofErr w:type="spellStart"/>
+      <w:r>
+        <w:rPr>
+          <w:lang w:val="es-CR"/>
+        </w:rPr>
+        <w:t>Fclose</w:t>
+      </w:r>
+      <w:proofErr w:type="spellEnd"/>
+      <w:r>
+        <w:rPr>
+          <w:lang w:val="es-CR"/>
+        </w:rPr>
+        <w:t>($</w:t>
+      </w:r>
+      <w:proofErr w:type="spellStart"/>
+      <w:r>
+        <w:rPr>
+          <w:lang w:val="es-CR"/>
+        </w:rPr>
+        <w:t>archivoAbierto</w:t>
+      </w:r>
+      <w:proofErr w:type="spellEnd"/>
+      <w:r>
+        <w:rPr>
+          <w:lang w:val="es-CR"/>
+        </w:rPr>
+        <w:t>)</w:t>
+      </w:r>
+    </w:p>
+    <w:p>
+      <w:pPr>
+        <w:spacing w:after="0"/>
+        <w:rPr>
+          <w:lang w:val="es-CR"/>
+        </w:rPr>
+      </w:pPr>
+    </w:p>
+    <w:p>
+      <w:pPr>
+        <w:spacing w:after="0"/>
+        <w:rPr>
+          <w:lang w:val="es-CR"/>
+        </w:rPr>
+      </w:pPr>
+      <w:r>
+        <w:rPr>
+          <w:noProof/>
+        </w:rPr>
+        <w:drawing>
+          <wp:inline distT="0" distB="0" distL="0" distR="0" wp14:anchorId="55BB9079" wp14:editId="42C2114E">
+            <wp:extent cx="5499809" cy="3486150"/>
+            <wp:effectExtent l="0" t="0" r="5715" b="0"/>
+            <wp:docPr id="34" name="Picture 34"/>
+            <wp:cNvGraphicFramePr>
+              <a:graphicFrameLocks xmlns:a="http://schemas.openxmlformats.org/drawingml/2006/main" noChangeAspect="1"/>
+            </wp:cNvGraphicFramePr>
+            <a:graphic xmlns:a="http://schemas.openxmlformats.org/drawingml/2006/main">
+              <a:graphicData uri="http://schemas.openxmlformats.org/drawingml/2006/picture">
+                <pic:pic xmlns:pic="http://schemas.openxmlformats.org/drawingml/2006/picture">
+                  <pic:nvPicPr>
+                    <pic:cNvPr id="1" name=""/>
+                    <pic:cNvPicPr/>
+                  </pic:nvPicPr>
+                  <pic:blipFill>
+                    <a:blip r:embed="rId39"/>
+                    <a:stretch>
+                      <a:fillRect/>
+                    </a:stretch>
+                  </pic:blipFill>
+                  <pic:spPr>
+                    <a:xfrm>
+                      <a:off x="0" y="0"/>
+                      <a:ext cx="5520888" cy="3499511"/>
+                    </a:xfrm>
+                    <a:prstGeom prst="rect">
+                      <a:avLst/>
+                    </a:prstGeom>
+                  </pic:spPr>
+                </pic:pic>
+              </a:graphicData>
+            </a:graphic>
+          </wp:inline>
+        </w:drawing>
+      </w:r>
+    </w:p>
+    <w:p>
+      <w:pPr>
+        <w:rPr>
+          <w:lang w:val="es-CR"/>
+        </w:rPr>
+      </w:pPr>
+      <w:r>
+        <w:rPr>
+          <w:lang w:val="es-CR"/>
+        </w:rPr>
+        <w:lastRenderedPageBreak/>
+        <w:t>Escribir en un archivo abierto:</w:t>
+      </w:r>
+    </w:p>
+    <w:p>
+      <w:pPr>
+        <w:rPr>
+          <w:lang w:val="es-CR"/>
+        </w:rPr>
+      </w:pPr>
+      <w:r>
+        <w:rPr>
+          <w:lang w:val="es-CR"/>
+        </w:rPr>
+        <w:tab/>
+      </w:r>
+      <w:proofErr w:type="spellStart"/>
+      <w:r>
+        <w:rPr>
+          <w:lang w:val="es-CR"/>
+        </w:rPr>
+        <w:t>Fwrite</w:t>
+      </w:r>
+      <w:proofErr w:type="spellEnd"/>
+      <w:r>
+        <w:rPr>
+          <w:lang w:val="es-CR"/>
+        </w:rPr>
+        <w:t>($</w:t>
+      </w:r>
+      <w:proofErr w:type="spellStart"/>
+      <w:r>
+        <w:rPr>
+          <w:lang w:val="es-CR"/>
+        </w:rPr>
+        <w:t>archivoAbierto</w:t>
+      </w:r>
+      <w:proofErr w:type="spellEnd"/>
+      <w:r>
+        <w:rPr>
+          <w:lang w:val="es-CR"/>
+        </w:rPr>
+        <w:t>)</w:t>
+      </w:r>
+    </w:p>
+    <w:p>
+      <w:pPr>
+        <w:rPr>
+          <w:lang w:val="es-CR"/>
+        </w:rPr>
+      </w:pPr>
+      <w:r>
+        <w:rPr>
+          <w:lang w:val="es-CR"/>
+        </w:rPr>
+        <w:tab/>
+      </w:r>
+      <w:proofErr w:type="spellStart"/>
+      <w:r>
+        <w:rPr>
+          <w:lang w:val="es-CR"/>
+        </w:rPr>
+        <w:t>Fwrite</w:t>
+      </w:r>
+      <w:proofErr w:type="spellEnd"/>
+      <w:r>
+        <w:rPr>
+          <w:lang w:val="es-CR"/>
+        </w:rPr>
+        <w:t>($</w:t>
+      </w:r>
+      <w:proofErr w:type="spellStart"/>
+      <w:r>
+        <w:rPr>
+          <w:lang w:val="es-CR"/>
+        </w:rPr>
+        <w:t>archivoAbierto</w:t>
+      </w:r>
+      <w:proofErr w:type="spellEnd"/>
+      <w:r>
+        <w:rPr>
+          <w:lang w:val="es-CR"/>
+        </w:rPr>
+        <w:t>,$</w:t>
+      </w:r>
+      <w:proofErr w:type="spellStart"/>
+      <w:r>
+        <w:rPr>
+          <w:lang w:val="es-CR"/>
+        </w:rPr>
+        <w:t>contenidoEscribir</w:t>
+      </w:r>
+      <w:proofErr w:type="spellEnd"/>
+      <w:r>
+        <w:rPr>
+          <w:lang w:val="es-CR"/>
+        </w:rPr>
+        <w:t>)</w:t>
+      </w:r>
+      <w:bookmarkStart w:id="0" w:name="_GoBack"/>
+      <w:bookmarkEnd w:id="0"/>
+    </w:p>
+    <w:p>
+      <w:pPr>
+        <w:pStyle w:val="ListParagraph"/>
+        <w:numPr>
+          <w:ilvl w:val="1"/>
+          <w:numId w:val="1"/>
+        </w:numPr>
+        <w:spacing w:after="0"/>
+        <w:rPr>
+          <w:lang w:val="es-CR"/>
+        </w:rPr>
+      </w:pPr>
+      <w:r>
+        <w:rPr>
+          <w:lang w:val="es-CR"/>
+        </w:rPr>
+        <w:t>Carga de Archivos</w:t>
+      </w:r>
+    </w:p>
+    <w:p>
+      <w:pPr>
+        <w:pStyle w:val="ListParagraph"/>
+        <w:rPr>
+          <w:lang w:val="es-CR"/>
+        </w:rPr>
+      </w:pPr>
+    </w:p>
+    <w:p>
+      <w:pPr>
+        <w:pStyle w:val="ListParagraph"/>
+        <w:numPr>
+          <w:ilvl w:val="1"/>
+          <w:numId w:val="1"/>
+        </w:numPr>
+        <w:spacing w:after="0"/>
+        <w:rPr>
+          <w:lang w:val="es-CR"/>
+        </w:rPr>
+      </w:pPr>
+      <w:r>
+        <w:rPr>
+          <w:lang w:val="es-CR"/>
+        </w:rPr>
+        <w:t>Variables de Sesión y Cookies</w:t>
+      </w:r>
+    </w:p>
+    <w:p>
+      <w:pPr>
+        <w:pStyle w:val="ListParagraph"/>
+        <w:rPr>
+          <w:lang w:val="es-CR"/>
+        </w:rPr>
+      </w:pPr>
+    </w:p>
+    <w:p>
+      <w:pPr>
+        <w:pStyle w:val="ListParagraph"/>
+        <w:numPr>
+          <w:ilvl w:val="1"/>
+          <w:numId w:val="1"/>
+        </w:numPr>
+        <w:spacing w:after="0"/>
+        <w:rPr>
+          <w:lang w:val="es-CR"/>
+        </w:rPr>
+      </w:pPr>
+      <w:r>
+        <w:rPr>
+          <w:lang w:val="es-CR"/>
+        </w:rPr>
+        <w:t>Actividad 1</w:t>
+      </w:r>
+    </w:p>
+    <w:p>
+      <w:pPr>
+        <w:pStyle w:val="ListParagraph"/>
+        <w:rPr>
+          <w:lang w:val="es-CR"/>
+        </w:rPr>
+      </w:pPr>
+    </w:p>
+    <w:p>
+      <w:pPr>
+        <w:pStyle w:val="ListParagraph"/>
+        <w:numPr>
+          <w:ilvl w:val="1"/>
+          <w:numId w:val="1"/>
+        </w:numPr>
+        <w:spacing w:after="0"/>
+        <w:rPr>
+          <w:lang w:val="es-CR"/>
+        </w:rPr>
+      </w:pPr>
+      <w:r>
+        <w:rPr>
+          <w:lang w:val="es-CR"/>
+        </w:rPr>
+        <w:t>Actividad 2</w:t>
+      </w:r>
+    </w:p>
+    <w:p>
+      <w:pPr>
+        <w:spacing w:after="0"/>
+        <w:rPr>
+          <w:lang w:val="es-CR"/>
+        </w:rPr>
+      </w:pPr>
+    </w:p>
+    <w:p>
+      <w:pPr>
+        <w:spacing w:after="0"/>
+        <w:rPr>
+          <w:lang w:val="es-CR"/>
+        </w:rPr>
+      </w:pPr>
     </w:p>
     <w:p>
       <w:pPr>

</xml_diff>

<commit_message>
New exercise and solution
</commit_message>
<xml_diff>
--- a/DesarrolloWeb/Modulo_6/Unidad 3 - PHP/UNIDAD3.docx
+++ b/DesarrolloWeb/Modulo_6/Unidad 3 - PHP/UNIDAD3.docx
@@ -424,6 +424,7 @@
         <w:t xml:space="preserve"> </w:t>
       </w:r>
       <w:proofErr w:type="spellStart"/>
+      <w:proofErr w:type="gramStart"/>
       <w:r>
         <w:rPr>
           <w:i/>
@@ -437,7 +438,14 @@
         <w:rPr>
           <w:lang w:val="es-CR"/>
         </w:rPr>
-        <w:t> . Es un lenguaje de programación que se ejecuta del lado del servidor y se usa especialmente para el desarrollo de proyectos web. PHP es un lenguaje muy versátil y puede ser usado en múltiples aplicaciones. En su uso más común es un lenguaje interpretado, es decir, que sus instrucciones se traducen una a una en tiempo de ejecución; sin embargo, si se usa para aplicaciones de escritorio, apoyado en motores adicionales, puede convertirse en un lenguaje compilado.</w:t>
+        <w:t> .</w:t>
+      </w:r>
+      <w:proofErr w:type="gramEnd"/>
+      <w:r>
+        <w:rPr>
+          <w:lang w:val="es-CR"/>
+        </w:rPr>
+        <w:t xml:space="preserve"> Es un lenguaje de programación que se ejecuta del lado del servidor y se usa especialmente para el desarrollo de proyectos web. PHP es un lenguaje muy versátil y puede ser usado en múltiples aplicaciones. En su uso más común es un lenguaje interpretado, es decir, que sus instrucciones se traducen una a una en tiempo de ejecución; sin embargo, si se usa para aplicaciones de escritorio, apoyado en motores adicionales, puede convertirse en un lenguaje compilado.</w:t>
       </w:r>
       <w:r>
         <w:rPr>
@@ -463,7 +471,21 @@
           <w:lang w:val="es-CR"/>
         </w:rPr>
         <w:br/>
-        <w:t>PHP es un lenguaje de código abierto, es decir, su descarga es gratuita y además cuenta con una comunidad extensa de desarrolladores que aportan al mejoramiento y estabilidad del mismo. La versión actual es PHP 7, que fue lanzada el 3 de diciembre de 2015.</w:t>
+        <w:t xml:space="preserve">PHP es un lenguaje de código abierto, es decir, su descarga es gratuita y además cuenta con una comunidad extensa de desarrolladores que aportan al mejoramiento y estabilidad </w:t>
+      </w:r>
+      <w:proofErr w:type="gramStart"/>
+      <w:r>
+        <w:rPr>
+          <w:lang w:val="es-CR"/>
+        </w:rPr>
+        <w:t>del mismo</w:t>
+      </w:r>
+      <w:proofErr w:type="gramEnd"/>
+      <w:r>
+        <w:rPr>
+          <w:lang w:val="es-CR"/>
+        </w:rPr>
+        <w:t>. La versión actual es PHP 7, que fue lanzada el 3 de diciembre de 2015.</w:t>
       </w:r>
     </w:p>
     <w:p>
@@ -1111,7 +1133,21 @@
         <w:rPr>
           <w:lang w:val="es-CR"/>
         </w:rPr>
-        <w:t xml:space="preserve">Función define() </w:t>
+        <w:t xml:space="preserve">Función </w:t>
+      </w:r>
+      <w:proofErr w:type="gramStart"/>
+      <w:r>
+        <w:rPr>
+          <w:lang w:val="es-CR"/>
+        </w:rPr>
+        <w:t>define(</w:t>
+      </w:r>
+      <w:proofErr w:type="gramEnd"/>
+      <w:r>
+        <w:rPr>
+          <w:lang w:val="es-CR"/>
+        </w:rPr>
+        <w:t xml:space="preserve">) </w:t>
       </w:r>
       <w:r>
         <w:rPr>
@@ -1992,6 +2028,7 @@
         <w:t>condicion</w:t>
       </w:r>
       <w:proofErr w:type="spellEnd"/>
+      <w:proofErr w:type="gramStart"/>
       <w:r>
         <w:rPr>
           <w:rFonts w:ascii="Courier New" w:hAnsi="Courier New" w:cs="Courier New"/>
@@ -1999,6 +2036,7 @@
         </w:rPr>
         <w:t>){</w:t>
       </w:r>
+      <w:proofErr w:type="gramEnd"/>
     </w:p>
     <w:p>
       <w:pPr>
@@ -2039,6 +2077,7 @@
           <w:lang w:val="es-CR"/>
         </w:rPr>
       </w:pPr>
+      <w:proofErr w:type="gramStart"/>
       <w:r>
         <w:rPr>
           <w:rFonts w:ascii="Courier New" w:hAnsi="Courier New" w:cs="Courier New"/>
@@ -2055,6 +2094,7 @@
         <w:t>elseif</w:t>
       </w:r>
       <w:proofErr w:type="spellEnd"/>
+      <w:proofErr w:type="gramEnd"/>
       <w:r>
         <w:rPr>
           <w:rFonts w:ascii="Courier New" w:hAnsi="Courier New" w:cs="Courier New"/>
@@ -2121,6 +2161,7 @@
         </w:rPr>
       </w:pPr>
       <w:proofErr w:type="spellStart"/>
+      <w:proofErr w:type="gramStart"/>
       <w:r>
         <w:rPr>
           <w:rFonts w:ascii="Courier New" w:hAnsi="Courier New" w:cs="Courier New"/>
@@ -2136,6 +2177,7 @@
         </w:rPr>
         <w:t>{</w:t>
       </w:r>
+      <w:proofErr w:type="gramEnd"/>
     </w:p>
     <w:p>
       <w:pPr>
@@ -2222,6 +2264,7 @@
         <w:t>condicion</w:t>
       </w:r>
       <w:proofErr w:type="spellEnd"/>
+      <w:proofErr w:type="gramStart"/>
       <w:r>
         <w:rPr>
           <w:rFonts w:ascii="Courier New" w:hAnsi="Courier New" w:cs="Courier New"/>
@@ -2229,6 +2272,7 @@
         </w:rPr>
         <w:t>){</w:t>
       </w:r>
+      <w:proofErr w:type="gramEnd"/>
     </w:p>
     <w:p>
       <w:pPr>
@@ -2411,6 +2455,7 @@
         <w:t xml:space="preserve">; </w:t>
       </w:r>
       <w:proofErr w:type="spellStart"/>
+      <w:proofErr w:type="gramStart"/>
       <w:r>
         <w:rPr>
           <w:rFonts w:ascii="Courier New" w:hAnsi="Courier New" w:cs="Courier New"/>
@@ -2419,6 +2464,7 @@
         <w:t>condicion;contador</w:t>
       </w:r>
       <w:proofErr w:type="spellEnd"/>
+      <w:proofErr w:type="gramEnd"/>
       <w:r>
         <w:rPr>
           <w:rFonts w:ascii="Courier New" w:hAnsi="Courier New" w:cs="Courier New"/>
@@ -2480,6 +2526,7 @@
         </w:rPr>
       </w:pPr>
       <w:proofErr w:type="spellStart"/>
+      <w:proofErr w:type="gramStart"/>
       <w:r>
         <w:rPr>
           <w:rFonts w:ascii="Courier New" w:hAnsi="Courier New" w:cs="Courier New"/>
@@ -2493,7 +2540,15 @@
           <w:rFonts w:ascii="Courier New" w:hAnsi="Courier New" w:cs="Courier New"/>
           <w:lang w:val="es-CR"/>
         </w:rPr>
-        <w:t>($arreglo as $</w:t>
+        <w:t>(</w:t>
+      </w:r>
+      <w:proofErr w:type="gramEnd"/>
+      <w:r>
+        <w:rPr>
+          <w:rFonts w:ascii="Courier New" w:hAnsi="Courier New" w:cs="Courier New"/>
+          <w:lang w:val="es-CR"/>
+        </w:rPr>
+        <w:t>$arreglo as $</w:t>
       </w:r>
       <w:proofErr w:type="spellStart"/>
       <w:r>
@@ -3256,9 +3311,9 @@
           <w:lang w:val="es-CR"/>
         </w:rPr>
         <w:tab/>
-        <w:t xml:space="preserve">     }</w:t>
-      </w:r>
-      <w:proofErr w:type="spellStart"/>
+        <w:t xml:space="preserve">     </w:t>
+      </w:r>
+      <w:proofErr w:type="gramStart"/>
       <w:r>
         <w:rPr>
           <w:rStyle w:val="token"/>
@@ -3269,9 +3324,23 @@
           <w:bdr w:val="none" w:sz="0" w:space="0" w:color="auto" w:frame="1"/>
           <w:lang w:val="es-CR"/>
         </w:rPr>
+        <w:t>}</w:t>
+      </w:r>
+      <w:proofErr w:type="spellStart"/>
+      <w:r>
+        <w:rPr>
+          <w:rStyle w:val="token"/>
+          <w:rFonts w:ascii="Consolas" w:hAnsi="Consolas"/>
+          <w:b/>
+          <w:bCs/>
+          <w:color w:val="7D8B99"/>
+          <w:bdr w:val="none" w:sz="0" w:space="0" w:color="auto" w:frame="1"/>
+          <w:lang w:val="es-CR"/>
+        </w:rPr>
         <w:t>else</w:t>
       </w:r>
       <w:proofErr w:type="spellEnd"/>
+      <w:proofErr w:type="gramEnd"/>
       <w:r>
         <w:rPr>
           <w:rStyle w:val="token"/>
@@ -4270,7 +4339,21 @@
         <w:rPr>
           <w:lang w:val="es-CR"/>
         </w:rPr>
-        <w:t xml:space="preserve">Muestra el contenedor de la clase mod-container correspondiente de acuerdo al valor de la variable definida en el paso anterior. Esto quiere decir que si la variable tiene el valor ‘profesor’ sólo se debe </w:t>
+        <w:t xml:space="preserve">Muestra el contenedor de la clase mod-container correspondiente </w:t>
+      </w:r>
+      <w:proofErr w:type="gramStart"/>
+      <w:r>
+        <w:rPr>
+          <w:lang w:val="es-CR"/>
+        </w:rPr>
+        <w:t>de acuerdo al</w:t>
+      </w:r>
+      <w:proofErr w:type="gramEnd"/>
+      <w:r>
+        <w:rPr>
+          <w:lang w:val="es-CR"/>
+        </w:rPr>
+        <w:t xml:space="preserve"> valor de la variable definida en el paso anterior. Esto quiere decir que si la variable tiene el valor ‘profesor’ sólo se debe </w:t>
       </w:r>
       <w:r>
         <w:rPr>
@@ -5343,6 +5426,7 @@
         <w:t xml:space="preserve"> </w:t>
       </w:r>
       <w:proofErr w:type="spellStart"/>
+      <w:proofErr w:type="gramStart"/>
       <w:r>
         <w:rPr>
           <w:rFonts w:ascii="Courier New" w:hAnsi="Courier New" w:cs="Courier New"/>
@@ -5358,6 +5442,7 @@
         </w:rPr>
         <w:t>{</w:t>
       </w:r>
+      <w:proofErr w:type="gramEnd"/>
     </w:p>
     <w:p>
       <w:pPr>
@@ -5639,23 +5724,32 @@
           <w:rFonts w:cstheme="minorHAnsi"/>
           <w:lang w:val="es-CR"/>
         </w:rPr>
-        <w:t>Solo puede ser accedido mediante la clase como tal y no mediante una instancia de la misma</w:t>
-      </w:r>
-    </w:p>
-    <w:p>
-      <w:pPr>
-        <w:spacing w:after="0"/>
+        <w:t xml:space="preserve">Solo puede ser accedido mediante la clase como tal y no mediante una instancia de </w:t>
+      </w:r>
+      <w:proofErr w:type="gramStart"/>
+      <w:r>
         <w:rPr>
           <w:rFonts w:cstheme="minorHAnsi"/>
           <w:lang w:val="es-CR"/>
         </w:rPr>
-      </w:pPr>
-      <w:proofErr w:type="spellStart"/>
-      <w:r>
+        <w:t>la misma</w:t>
+      </w:r>
+      <w:proofErr w:type="gramEnd"/>
+    </w:p>
+    <w:p>
+      <w:pPr>
+        <w:spacing w:after="0"/>
         <w:rPr>
           <w:rFonts w:cstheme="minorHAnsi"/>
           <w:lang w:val="es-CR"/>
         </w:rPr>
+      </w:pPr>
+      <w:proofErr w:type="spellStart"/>
+      <w:r>
+        <w:rPr>
+          <w:rFonts w:cstheme="minorHAnsi"/>
+          <w:lang w:val="es-CR"/>
+        </w:rPr>
         <w:t>Const</w:t>
       </w:r>
       <w:proofErr w:type="spellEnd"/>
@@ -5749,6 +5843,7 @@
         <w:t xml:space="preserve"> </w:t>
       </w:r>
       <w:proofErr w:type="spellStart"/>
+      <w:proofErr w:type="gramStart"/>
       <w:r>
         <w:rPr>
           <w:rFonts w:ascii="Courier New" w:hAnsi="Courier New" w:cs="Courier New"/>
@@ -5764,6 +5859,7 @@
         </w:rPr>
         <w:t>{</w:t>
       </w:r>
+      <w:proofErr w:type="gramEnd"/>
     </w:p>
     <w:p>
       <w:pPr>
@@ -5775,6 +5871,7 @@
         </w:rPr>
       </w:pPr>
       <w:proofErr w:type="spellStart"/>
+      <w:proofErr w:type="gramStart"/>
       <w:r>
         <w:rPr>
           <w:rFonts w:ascii="Courier New" w:hAnsi="Courier New" w:cs="Courier New"/>
@@ -5788,7 +5885,15 @@
           <w:rFonts w:ascii="Courier New" w:hAnsi="Courier New" w:cs="Courier New"/>
           <w:lang w:val="es-CR"/>
         </w:rPr>
-        <w:t xml:space="preserve">  $atributo;</w:t>
+        <w:t xml:space="preserve">  $</w:t>
+      </w:r>
+      <w:proofErr w:type="gramEnd"/>
+      <w:r>
+        <w:rPr>
+          <w:rFonts w:ascii="Courier New" w:hAnsi="Courier New" w:cs="Courier New"/>
+          <w:lang w:val="es-CR"/>
+        </w:rPr>
+        <w:t>atributo;</w:t>
       </w:r>
     </w:p>
     <w:p>
@@ -5837,8 +5942,17 @@
           <w:rFonts w:ascii="Courier New" w:hAnsi="Courier New" w:cs="Courier New"/>
           <w:lang w:val="es-CR"/>
         </w:rPr>
-        <w:t>($argumento){</w:t>
-      </w:r>
+        <w:t>($</w:t>
+      </w:r>
+      <w:proofErr w:type="gramStart"/>
+      <w:r>
+        <w:rPr>
+          <w:rFonts w:ascii="Courier New" w:hAnsi="Courier New" w:cs="Courier New"/>
+          <w:lang w:val="es-CR"/>
+        </w:rPr>
+        <w:t>argumento){</w:t>
+      </w:r>
+      <w:proofErr w:type="gramEnd"/>
     </w:p>
     <w:p>
       <w:pPr>
@@ -6291,8 +6405,16 @@
           <w:lang w:val="es-CR"/>
         </w:rPr>
         <w:tab/>
+      </w:r>
+      <w:proofErr w:type="gramStart"/>
+      <w:r>
+        <w:rPr>
+          <w:rFonts w:ascii="Courier New" w:hAnsi="Courier New" w:cs="Courier New"/>
+          <w:lang w:val="es-CR"/>
+        </w:rPr>
         <w:t>Código a ejecutar</w:t>
       </w:r>
+      <w:proofErr w:type="gramEnd"/>
     </w:p>
     <w:p>
       <w:pPr>
@@ -6318,6 +6440,7 @@
           <w:lang w:val="es-CR"/>
         </w:rPr>
       </w:pPr>
+      <w:proofErr w:type="gramStart"/>
       <w:r>
         <w:rPr>
           <w:rFonts w:ascii="Courier New" w:hAnsi="Courier New" w:cs="Courier New"/>
@@ -6326,6 +6449,7 @@
         <w:t>catch(</w:t>
       </w:r>
       <w:proofErr w:type="spellStart"/>
+      <w:proofErr w:type="gramEnd"/>
       <w:r>
         <w:rPr>
           <w:rFonts w:ascii="Courier New" w:hAnsi="Courier New" w:cs="Courier New"/>
@@ -6382,6 +6506,7 @@
         <w:t xml:space="preserve"> </w:t>
       </w:r>
       <w:proofErr w:type="spellStart"/>
+      <w:proofErr w:type="gramStart"/>
       <w:r>
         <w:rPr>
           <w:rFonts w:ascii="Courier New" w:hAnsi="Courier New" w:cs="Courier New"/>
@@ -6395,7 +6520,15 @@
           <w:rFonts w:ascii="Courier New" w:hAnsi="Courier New" w:cs="Courier New"/>
           <w:lang w:val="es-CR"/>
         </w:rPr>
-        <w:t>{   // Este es opcional</w:t>
+        <w:t xml:space="preserve">{  </w:t>
+      </w:r>
+      <w:proofErr w:type="gramEnd"/>
+      <w:r>
+        <w:rPr>
+          <w:rFonts w:ascii="Courier New" w:hAnsi="Courier New" w:cs="Courier New"/>
+          <w:lang w:val="es-CR"/>
+        </w:rPr>
+        <w:t xml:space="preserve"> // Este es opcional</w:t>
       </w:r>
     </w:p>
     <w:p>
@@ -8212,7 +8345,21 @@
         <w:rPr>
           <w:lang w:val="es-CR"/>
         </w:rPr>
-        <w:t xml:space="preserve"> a cada uno de las entradas del formulario</w:t>
+        <w:t xml:space="preserve"> a cada </w:t>
+      </w:r>
+      <w:proofErr w:type="gramStart"/>
+      <w:r>
+        <w:rPr>
+          <w:lang w:val="es-CR"/>
+        </w:rPr>
+        <w:t>uno</w:t>
+      </w:r>
+      <w:proofErr w:type="gramEnd"/>
+      <w:r>
+        <w:rPr>
+          <w:lang w:val="es-CR"/>
+        </w:rPr>
+        <w:t xml:space="preserve"> de las entradas del formulario</w:t>
       </w:r>
       <w:r>
         <w:rPr>
@@ -8282,7 +8429,14 @@
         <w:rPr>
           <w:lang w:val="es-CR"/>
         </w:rPr>
-        <w:t xml:space="preserve">Para radio  </w:t>
+        <w:t xml:space="preserve">Para </w:t>
+      </w:r>
+      <w:proofErr w:type="gramStart"/>
+      <w:r>
+        <w:rPr>
+          <w:lang w:val="es-CR"/>
+        </w:rPr>
+        <w:t xml:space="preserve">radio  </w:t>
       </w:r>
       <w:proofErr w:type="spellStart"/>
       <w:r>
@@ -8292,6 +8446,7 @@
         <w:t>buttons</w:t>
       </w:r>
       <w:proofErr w:type="spellEnd"/>
+      <w:proofErr w:type="gramEnd"/>
       <w:r>
         <w:rPr>
           <w:lang w:val="es-CR"/>
@@ -8632,7 +8787,21 @@
         <w:rPr>
           <w:lang w:val="es-CR"/>
         </w:rPr>
-        <w:t xml:space="preserve"> de datos al servidor pero su funcionamiento es diferente a GET, ya que se mandan de forma oculta y no se ve en la URL.</w:t>
+        <w:t xml:space="preserve"> de datos al </w:t>
+      </w:r>
+      <w:proofErr w:type="gramStart"/>
+      <w:r>
+        <w:rPr>
+          <w:lang w:val="es-CR"/>
+        </w:rPr>
+        <w:t>servidor</w:t>
+      </w:r>
+      <w:proofErr w:type="gramEnd"/>
+      <w:r>
+        <w:rPr>
+          <w:lang w:val="es-CR"/>
+        </w:rPr>
+        <w:t xml:space="preserve"> pero su funcionamiento es diferente a GET, ya que se mandan de forma oculta y no se ve en la URL.</w:t>
       </w:r>
       <w:r>
         <w:rPr>
@@ -9243,7 +9412,21 @@
         <w:rPr>
           <w:lang w:val="es-CR"/>
         </w:rPr>
-        <w:t xml:space="preserve">Crea una función en el archivo login.js para que al enviar el formulario de inicio de sesión, los datos diligenciados se envíen mediante Ajax al archivo </w:t>
+        <w:t xml:space="preserve">Crea una función en el archivo login.js para </w:t>
+      </w:r>
+      <w:proofErr w:type="gramStart"/>
+      <w:r>
+        <w:rPr>
+          <w:lang w:val="es-CR"/>
+        </w:rPr>
+        <w:t>que</w:t>
+      </w:r>
+      <w:proofErr w:type="gramEnd"/>
+      <w:r>
+        <w:rPr>
+          <w:lang w:val="es-CR"/>
+        </w:rPr>
+        <w:t xml:space="preserve"> al enviar el formulario de inicio de sesión, los datos diligenciados se envíen mediante Ajax al archivo </w:t>
       </w:r>
       <w:proofErr w:type="spellStart"/>
       <w:r>
@@ -9500,7 +9683,21 @@
         <w:rPr>
           <w:lang w:val="es-CR"/>
         </w:rPr>
-        <w:t xml:space="preserve">Crea una función en el archivo descripcion.js para que al diligenciar el formulario de descripción, los datos se envíen mediante Ajax al archivo </w:t>
+        <w:t xml:space="preserve">Crea una función en el archivo descripcion.js para </w:t>
+      </w:r>
+      <w:proofErr w:type="gramStart"/>
+      <w:r>
+        <w:rPr>
+          <w:lang w:val="es-CR"/>
+        </w:rPr>
+        <w:t>que</w:t>
+      </w:r>
+      <w:proofErr w:type="gramEnd"/>
+      <w:r>
+        <w:rPr>
+          <w:lang w:val="es-CR"/>
+        </w:rPr>
+        <w:t xml:space="preserve"> al diligenciar el formulario de descripción, los datos se envíen mediante Ajax al archivo </w:t>
       </w:r>
       <w:proofErr w:type="spellStart"/>
       <w:r>
@@ -9690,7 +9887,21 @@
         <w:rPr>
           <w:lang w:val="es-CR"/>
         </w:rPr>
-        <w:t xml:space="preserve">Crea una función en el archivo info_basica.js para que al enviar el formulario de información básica, los datos diligenciados se envíen mediante Ajax al archivo </w:t>
+        <w:t xml:space="preserve">Crea una función en el archivo info_basica.js para </w:t>
+      </w:r>
+      <w:proofErr w:type="gramStart"/>
+      <w:r>
+        <w:rPr>
+          <w:lang w:val="es-CR"/>
+        </w:rPr>
+        <w:t>que</w:t>
+      </w:r>
+      <w:proofErr w:type="gramEnd"/>
+      <w:r>
+        <w:rPr>
+          <w:lang w:val="es-CR"/>
+        </w:rPr>
+        <w:t xml:space="preserve"> al enviar el formulario de información básica, los datos diligenciados se envíen mediante Ajax al archivo </w:t>
       </w:r>
       <w:proofErr w:type="spellStart"/>
       <w:r>
@@ -10497,11 +10708,19 @@
         <w:t>archivoAbierto</w:t>
       </w:r>
       <w:proofErr w:type="spellEnd"/>
-      <w:r>
-        <w:rPr>
-          <w:lang w:val="es-CR"/>
-        </w:rPr>
-        <w:t>’,bytes)</w:t>
+      <w:proofErr w:type="gramStart"/>
+      <w:r>
+        <w:rPr>
+          <w:lang w:val="es-CR"/>
+        </w:rPr>
+        <w:t>’,bytes</w:t>
+      </w:r>
+      <w:proofErr w:type="gramEnd"/>
+      <w:r>
+        <w:rPr>
+          <w:lang w:val="es-CR"/>
+        </w:rPr>
+        <w:t>)</w:t>
       </w:r>
     </w:p>
     <w:p>
@@ -10706,6 +10925,7 @@
         <w:t>($</w:t>
       </w:r>
       <w:proofErr w:type="spellStart"/>
+      <w:proofErr w:type="gramStart"/>
       <w:r>
         <w:rPr>
           <w:lang w:val="es-CR"/>
@@ -10720,6 +10940,7 @@
         <w:t>,$</w:t>
       </w:r>
       <w:proofErr w:type="spellStart"/>
+      <w:proofErr w:type="gramEnd"/>
       <w:r>
         <w:rPr>
           <w:lang w:val="es-CR"/>
@@ -10872,7 +11093,21 @@
         <w:rPr>
           <w:lang w:val="es-CR"/>
         </w:rPr>
-        <w:t xml:space="preserve">$_FILES[] </w:t>
+        <w:t>$_</w:t>
+      </w:r>
+      <w:proofErr w:type="gramStart"/>
+      <w:r>
+        <w:rPr>
+          <w:lang w:val="es-CR"/>
+        </w:rPr>
+        <w:t>FILES[</w:t>
+      </w:r>
+      <w:proofErr w:type="gramEnd"/>
+      <w:r>
+        <w:rPr>
+          <w:lang w:val="es-CR"/>
+        </w:rPr>
+        <w:t xml:space="preserve">] </w:t>
       </w:r>
       <w:r>
         <w:rPr>
@@ -10903,6 +11138,7 @@
         </w:rPr>
       </w:pPr>
       <w:proofErr w:type="spellStart"/>
+      <w:proofErr w:type="gramStart"/>
       <w:r>
         <w:rPr>
           <w:lang w:val="es-CR"/>
@@ -10914,7 +11150,14 @@
         <w:rPr>
           <w:lang w:val="es-CR"/>
         </w:rPr>
-        <w:t xml:space="preserve">() </w:t>
+        <w:t>(</w:t>
+      </w:r>
+      <w:proofErr w:type="gramEnd"/>
+      <w:r>
+        <w:rPr>
+          <w:lang w:val="es-CR"/>
+        </w:rPr>
+        <w:t xml:space="preserve">) </w:t>
       </w:r>
       <w:r>
         <w:rPr>
@@ -11004,35 +11247,57 @@
         <w:rPr>
           <w:lang w:val="es-CR"/>
         </w:rPr>
+        <w:t>move_uploaded_</w:t>
+      </w:r>
+      <w:proofErr w:type="gramStart"/>
+      <w:r>
+        <w:rPr>
+          <w:lang w:val="es-CR"/>
+        </w:rPr>
+        <w:t>file</w:t>
+      </w:r>
+      <w:proofErr w:type="spellEnd"/>
+      <w:r>
+        <w:rPr>
+          <w:lang w:val="es-CR"/>
+        </w:rPr>
+        <w:t>(</w:t>
+      </w:r>
+      <w:proofErr w:type="gramEnd"/>
+      <w:r>
+        <w:rPr>
+          <w:lang w:val="es-CR"/>
+        </w:rPr>
+        <w:t>)</w:t>
+      </w:r>
+    </w:p>
+    <w:p>
+      <w:pPr>
+        <w:spacing w:after="0"/>
+      </w:pPr>
+      <w:proofErr w:type="spellStart"/>
+      <w:r>
+        <w:t>Ej</w:t>
+      </w:r>
+      <w:proofErr w:type="spellEnd"/>
+      <w:r>
+        <w:t xml:space="preserve">: </w:t>
+      </w:r>
+      <w:proofErr w:type="spellStart"/>
+      <w:r>
         <w:t>move_uploaded_file</w:t>
       </w:r>
       <w:proofErr w:type="spellEnd"/>
       <w:r>
-        <w:rPr>
-          <w:lang w:val="es-CR"/>
-        </w:rPr>
-        <w:t>()</w:t>
-      </w:r>
-    </w:p>
-    <w:p>
-      <w:pPr>
-        <w:spacing w:after="0"/>
-      </w:pPr>
-      <w:proofErr w:type="spellStart"/>
-      <w:r>
-        <w:t>Ej</w:t>
-      </w:r>
-      <w:proofErr w:type="spellEnd"/>
-      <w:r>
-        <w:t xml:space="preserve">: </w:t>
-      </w:r>
-      <w:proofErr w:type="spellStart"/>
-      <w:r>
-        <w:t>move_uploaded_file</w:t>
-      </w:r>
-      <w:proofErr w:type="spellEnd"/>
-      <w:r>
-        <w:t>($FILES[“file”][“</w:t>
+        <w:t>($FILES[“file</w:t>
+      </w:r>
+      <w:proofErr w:type="gramStart"/>
+      <w:r>
+        <w:t>”][</w:t>
+      </w:r>
+      <w:proofErr w:type="gramEnd"/>
+      <w:r>
+        <w:t>“</w:t>
       </w:r>
       <w:proofErr w:type="spellStart"/>
       <w:r>
@@ -11233,7 +11498,21 @@
         <w:rPr>
           <w:lang w:val="es-CR"/>
         </w:rPr>
-        <w:t>Setcookie(“nombre”,”valor”,”tiempo”,”directorio</w:t>
+        <w:t>Setcookie(“nombre”</w:t>
+      </w:r>
+      <w:proofErr w:type="gramStart"/>
+      <w:r>
+        <w:rPr>
+          <w:lang w:val="es-CR"/>
+        </w:rPr>
+        <w:t>,”valor</w:t>
+      </w:r>
+      <w:proofErr w:type="gramEnd"/>
+      <w:r>
+        <w:rPr>
+          <w:lang w:val="es-CR"/>
+        </w:rPr>
+        <w:t>”,”tiempo”,”directorio</w:t>
       </w:r>
       <w:r>
         <w:rPr>
@@ -11323,6 +11602,7 @@
         </w:rPr>
       </w:pPr>
       <w:proofErr w:type="spellStart"/>
+      <w:proofErr w:type="gramStart"/>
       <w:r>
         <w:rPr>
           <w:lang w:val="es-CR"/>
@@ -11334,7 +11614,14 @@
         <w:rPr>
           <w:lang w:val="es-CR"/>
         </w:rPr>
-        <w:t xml:space="preserve">() </w:t>
+        <w:t>(</w:t>
+      </w:r>
+      <w:proofErr w:type="gramEnd"/>
+      <w:r>
+        <w:rPr>
+          <w:lang w:val="es-CR"/>
+        </w:rPr>
+        <w:t xml:space="preserve">) </w:t>
       </w:r>
       <w:r>
         <w:rPr>
@@ -11419,14 +11706,28 @@
         <w:rPr>
           <w:lang w:val="es-CR"/>
         </w:rPr>
-        <w:t>Session_start</w:t>
-      </w:r>
-      <w:proofErr w:type="spellEnd"/>
-      <w:r>
-        <w:rPr>
-          <w:lang w:val="es-CR"/>
-        </w:rPr>
-        <w:t xml:space="preserve">() </w:t>
+        <w:t>Session_</w:t>
+      </w:r>
+      <w:proofErr w:type="gramStart"/>
+      <w:r>
+        <w:rPr>
+          <w:lang w:val="es-CR"/>
+        </w:rPr>
+        <w:t>start</w:t>
+      </w:r>
+      <w:proofErr w:type="spellEnd"/>
+      <w:r>
+        <w:rPr>
+          <w:lang w:val="es-CR"/>
+        </w:rPr>
+        <w:t>(</w:t>
+      </w:r>
+      <w:proofErr w:type="gramEnd"/>
+      <w:r>
+        <w:rPr>
+          <w:lang w:val="es-CR"/>
+        </w:rPr>
+        <w:t xml:space="preserve">) </w:t>
       </w:r>
       <w:r>
         <w:rPr>
@@ -11504,14 +11805,28 @@
         <w:rPr>
           <w:lang w:val="es-CR"/>
         </w:rPr>
-        <w:t>Session_destroy</w:t>
-      </w:r>
-      <w:proofErr w:type="spellEnd"/>
-      <w:r>
-        <w:rPr>
-          <w:lang w:val="es-CR"/>
-        </w:rPr>
-        <w:t xml:space="preserve">() </w:t>
+        <w:t>Session_</w:t>
+      </w:r>
+      <w:proofErr w:type="gramStart"/>
+      <w:r>
+        <w:rPr>
+          <w:lang w:val="es-CR"/>
+        </w:rPr>
+        <w:t>destroy</w:t>
+      </w:r>
+      <w:proofErr w:type="spellEnd"/>
+      <w:r>
+        <w:rPr>
+          <w:lang w:val="es-CR"/>
+        </w:rPr>
+        <w:t>(</w:t>
+      </w:r>
+      <w:proofErr w:type="gramEnd"/>
+      <w:r>
+        <w:rPr>
+          <w:lang w:val="es-CR"/>
+        </w:rPr>
+        <w:t xml:space="preserve">) </w:t>
       </w:r>
       <w:r>
         <w:rPr>
@@ -11782,6 +12097,7 @@
         <w:t xml:space="preserve">$archivo1 = </w:t>
       </w:r>
       <w:proofErr w:type="spellStart"/>
+      <w:proofErr w:type="gramStart"/>
       <w:r>
         <w:rPr>
           <w:rStyle w:val="token"/>
@@ -11803,7 +12119,19 @@
           <w:color w:val="7D8B99"/>
           <w:bdr w:val="none" w:sz="0" w:space="0" w:color="auto" w:frame="1"/>
         </w:rPr>
-        <w:t>('files/archivo1.txt', 'r');</w:t>
+        <w:t>(</w:t>
+      </w:r>
+      <w:proofErr w:type="gramEnd"/>
+      <w:r>
+        <w:rPr>
+          <w:rStyle w:val="token"/>
+          <w:rFonts w:ascii="Consolas" w:hAnsi="Consolas"/>
+          <w:b/>
+          <w:bCs/>
+          <w:color w:val="7D8B99"/>
+          <w:bdr w:val="none" w:sz="0" w:space="0" w:color="auto" w:frame="1"/>
+        </w:rPr>
+        <w:t>'files/archivo1.txt', 'r');</w:t>
       </w:r>
     </w:p>
     <w:p>
@@ -11826,6 +12154,7 @@
         </w:rPr>
       </w:pPr>
       <w:proofErr w:type="spellStart"/>
+      <w:proofErr w:type="gramStart"/>
       <w:r>
         <w:rPr>
           <w:rStyle w:val="token"/>
@@ -11849,7 +12178,20 @@
           <w:bdr w:val="none" w:sz="0" w:space="0" w:color="auto" w:frame="1"/>
           <w:lang w:val="es-CR"/>
         </w:rPr>
-        <w:t>($archivo1, 'Hola, soy un texto.');</w:t>
+        <w:t>(</w:t>
+      </w:r>
+      <w:proofErr w:type="gramEnd"/>
+      <w:r>
+        <w:rPr>
+          <w:rStyle w:val="token"/>
+          <w:rFonts w:ascii="Consolas" w:hAnsi="Consolas"/>
+          <w:b/>
+          <w:bCs/>
+          <w:color w:val="7D8B99"/>
+          <w:bdr w:val="none" w:sz="0" w:space="0" w:color="auto" w:frame="1"/>
+          <w:lang w:val="es-CR"/>
+        </w:rPr>
+        <w:t>$archivo1, 'Hola, soy un texto.');</w:t>
       </w:r>
     </w:p>
     <w:p>
@@ -12457,7 +12799,7 @@
           <w:szCs w:val="22"/>
           <w:lang w:val="es-CR"/>
         </w:rPr>
-        <w:t xml:space="preserve">La mayoría de </w:t>
+        <w:t xml:space="preserve">La mayoría de los sitios web en la actualidad, basan su funcionalidad </w:t>
       </w:r>
       <w:r>
         <w:rPr>
@@ -12468,32 +12810,8 @@
           <w:szCs w:val="22"/>
           <w:lang w:val="es-CR"/>
         </w:rPr>
-        <w:t>los sitios</w:t>
-      </w:r>
-      <w:r>
-        <w:rPr>
-          <w:rFonts w:asciiTheme="minorHAnsi" w:eastAsiaTheme="minorHAnsi" w:hAnsiTheme="minorHAnsi" w:cstheme="minorBidi"/>
-          <w:b w:val="0"/>
-          <w:bCs w:val="0"/>
-          <w:sz w:val="22"/>
-          <w:szCs w:val="22"/>
-          <w:lang w:val="es-CR"/>
-        </w:rPr>
-        <w:t xml:space="preserve"> web en la actualidad, basan su funcionalidad </w:t>
-      </w:r>
-      <w:r>
-        <w:rPr>
-          <w:rFonts w:asciiTheme="minorHAnsi" w:eastAsiaTheme="minorHAnsi" w:hAnsiTheme="minorHAnsi" w:cstheme="minorBidi"/>
-          <w:b w:val="0"/>
-          <w:bCs w:val="0"/>
-          <w:sz w:val="22"/>
-          <w:szCs w:val="22"/>
-          <w:lang w:val="es-CR"/>
-        </w:rPr>
         <w:t>de acuerdo con el</w:t>
       </w:r>
-      <w:bookmarkStart w:id="0" w:name="_GoBack"/>
-      <w:bookmarkEnd w:id="0"/>
       <w:r>
         <w:rPr>
           <w:rFonts w:asciiTheme="minorHAnsi" w:eastAsiaTheme="minorHAnsi" w:hAnsiTheme="minorHAnsi" w:cstheme="minorBidi"/>
@@ -12847,6 +13165,7 @@
         <w:t xml:space="preserve"> en el cual incluirás funciones útiles que puedas utilizar en el proyecto. En él, crea dos funciones: La primera debe abrir el archivo </w:t>
       </w:r>
       <w:proofErr w:type="spellStart"/>
+      <w:proofErr w:type="gramStart"/>
       <w:r>
         <w:rPr>
           <w:rFonts w:asciiTheme="minorHAnsi" w:eastAsiaTheme="minorHAnsi" w:hAnsiTheme="minorHAnsi" w:cstheme="minorBidi"/>
@@ -12859,6 +13178,7 @@
         <w:t>users.json</w:t>
       </w:r>
       <w:proofErr w:type="spellEnd"/>
+      <w:proofErr w:type="gramEnd"/>
       <w:r>
         <w:rPr>
           <w:rFonts w:asciiTheme="minorHAnsi" w:eastAsiaTheme="minorHAnsi" w:hAnsiTheme="minorHAnsi" w:cstheme="minorBidi"/>
@@ -12919,6 +13239,7 @@
         <w:t xml:space="preserve">), una contraseña y un arreglo asociativo con los datos del archivo </w:t>
       </w:r>
       <w:proofErr w:type="spellStart"/>
+      <w:proofErr w:type="gramStart"/>
       <w:r>
         <w:rPr>
           <w:rFonts w:asciiTheme="minorHAnsi" w:eastAsiaTheme="minorHAnsi" w:hAnsiTheme="minorHAnsi" w:cstheme="minorBidi"/>
@@ -12931,6 +13252,7 @@
         <w:t>users.json</w:t>
       </w:r>
       <w:proofErr w:type="spellEnd"/>
+      <w:proofErr w:type="gramEnd"/>
       <w:r>
         <w:rPr>
           <w:rFonts w:asciiTheme="minorHAnsi" w:eastAsiaTheme="minorHAnsi" w:hAnsiTheme="minorHAnsi" w:cstheme="minorBidi"/>
@@ -13069,6 +13391,7 @@
         <w:t xml:space="preserve">) y un campo, retorne el valor de ese campo para el usuario indicado del archivo </w:t>
       </w:r>
       <w:proofErr w:type="spellStart"/>
+      <w:proofErr w:type="gramStart"/>
       <w:r>
         <w:rPr>
           <w:rFonts w:asciiTheme="minorHAnsi" w:eastAsiaTheme="minorHAnsi" w:hAnsiTheme="minorHAnsi" w:cstheme="minorBidi"/>
@@ -13081,6 +13404,7 @@
         <w:t>users.json</w:t>
       </w:r>
       <w:proofErr w:type="spellEnd"/>
+      <w:proofErr w:type="gramEnd"/>
       <w:r>
         <w:rPr>
           <w:rFonts w:asciiTheme="minorHAnsi" w:eastAsiaTheme="minorHAnsi" w:hAnsiTheme="minorHAnsi" w:cstheme="minorBidi"/>
@@ -13243,6 +13567,7 @@
         <w:t xml:space="preserve">Crea en el archivo index.js una función que reciba como parámetros los datos recibidos del modelo en caso de detectarse una sesión iniciada. El título de la página y el ícono en el extremo derecho en la barra superior adquieren el valor del nombre que se encuentre en el archivo </w:t>
       </w:r>
       <w:proofErr w:type="spellStart"/>
+      <w:proofErr w:type="gramStart"/>
       <w:r>
         <w:rPr>
           <w:rFonts w:asciiTheme="minorHAnsi" w:eastAsiaTheme="minorHAnsi" w:hAnsiTheme="minorHAnsi" w:cstheme="minorBidi"/>
@@ -13255,6 +13580,7 @@
         <w:t>users.json</w:t>
       </w:r>
       <w:proofErr w:type="spellEnd"/>
+      <w:proofErr w:type="gramEnd"/>
       <w:r>
         <w:rPr>
           <w:rFonts w:asciiTheme="minorHAnsi" w:eastAsiaTheme="minorHAnsi" w:hAnsiTheme="minorHAnsi" w:cstheme="minorBidi"/>
@@ -13267,6 +13593,7 @@
         <w:t xml:space="preserve">. Si se detecta una descripción, un id y una hoja de vida en el archivo </w:t>
       </w:r>
       <w:proofErr w:type="spellStart"/>
+      <w:proofErr w:type="gramStart"/>
       <w:r>
         <w:rPr>
           <w:rFonts w:asciiTheme="minorHAnsi" w:eastAsiaTheme="minorHAnsi" w:hAnsiTheme="minorHAnsi" w:cstheme="minorBidi"/>
@@ -13279,6 +13606,7 @@
         <w:t>users.json</w:t>
       </w:r>
       <w:proofErr w:type="spellEnd"/>
+      <w:proofErr w:type="gramEnd"/>
       <w:r>
         <w:rPr>
           <w:rFonts w:asciiTheme="minorHAnsi" w:eastAsiaTheme="minorHAnsi" w:hAnsiTheme="minorHAnsi" w:cstheme="minorBidi"/>
@@ -13291,6 +13619,7 @@
         <w:t xml:space="preserve"> se debe mostrar un ícono que indique que ya se ha diligenciado, en caso contrario debe mostrarse una equis (x). La sección Perfil Profesional contiene la descripción del usuario en el archivo </w:t>
       </w:r>
       <w:proofErr w:type="spellStart"/>
+      <w:proofErr w:type="gramStart"/>
       <w:r>
         <w:rPr>
           <w:rFonts w:asciiTheme="minorHAnsi" w:eastAsiaTheme="minorHAnsi" w:hAnsiTheme="minorHAnsi" w:cstheme="minorBidi"/>
@@ -13303,6 +13632,7 @@
         <w:t>users.json</w:t>
       </w:r>
       <w:proofErr w:type="spellEnd"/>
+      <w:proofErr w:type="gramEnd"/>
       <w:r>
         <w:rPr>
           <w:rFonts w:asciiTheme="minorHAnsi" w:eastAsiaTheme="minorHAnsi" w:hAnsiTheme="minorHAnsi" w:cstheme="minorBidi"/>
@@ -13315,6 +13645,7 @@
         <w:t xml:space="preserve">, en caso de no haber una, se muestra un mensaje. Si alguno o ninguno de los datos se ha definido en el archivo </w:t>
       </w:r>
       <w:proofErr w:type="spellStart"/>
+      <w:proofErr w:type="gramStart"/>
       <w:r>
         <w:rPr>
           <w:rFonts w:asciiTheme="minorHAnsi" w:eastAsiaTheme="minorHAnsi" w:hAnsiTheme="minorHAnsi" w:cstheme="minorBidi"/>
@@ -13327,6 +13658,7 @@
         <w:t>user.json</w:t>
       </w:r>
       <w:proofErr w:type="spellEnd"/>
+      <w:proofErr w:type="gramEnd"/>
       <w:r>
         <w:rPr>
           <w:rFonts w:asciiTheme="minorHAnsi" w:eastAsiaTheme="minorHAnsi" w:hAnsiTheme="minorHAnsi" w:cstheme="minorBidi"/>
@@ -13393,6 +13725,7 @@
           <w:rFonts w:asciiTheme="minorHAnsi" w:eastAsiaTheme="minorHAnsi" w:hAnsiTheme="minorHAnsi" w:cstheme="minorBidi"/>
           <w:b w:val="0"/>
           <w:bCs w:val="0"/>
+          <w:noProof/>
           <w:sz w:val="22"/>
           <w:szCs w:val="22"/>
           <w:lang w:val="es-CR"/>
@@ -13517,6 +13850,7 @@
           <w:rFonts w:asciiTheme="minorHAnsi" w:eastAsiaTheme="minorHAnsi" w:hAnsiTheme="minorHAnsi" w:cstheme="minorBidi"/>
           <w:b w:val="0"/>
           <w:bCs w:val="0"/>
+          <w:noProof/>
           <w:sz w:val="22"/>
           <w:szCs w:val="22"/>
           <w:lang w:val="es-CR"/>
@@ -13644,6 +13978,7 @@
         <w:t xml:space="preserve"> el archivo </w:t>
       </w:r>
       <w:proofErr w:type="spellStart"/>
+      <w:proofErr w:type="gramStart"/>
       <w:r>
         <w:rPr>
           <w:rFonts w:asciiTheme="minorHAnsi" w:eastAsiaTheme="minorHAnsi" w:hAnsiTheme="minorHAnsi" w:cstheme="minorBidi"/>
@@ -13656,6 +13991,7 @@
         <w:t>users.json</w:t>
       </w:r>
       <w:proofErr w:type="spellEnd"/>
+      <w:proofErr w:type="gramEnd"/>
       <w:r>
         <w:rPr>
           <w:rFonts w:asciiTheme="minorHAnsi" w:eastAsiaTheme="minorHAnsi" w:hAnsiTheme="minorHAnsi" w:cstheme="minorBidi"/>
@@ -13942,6 +14278,7 @@
         <w:t xml:space="preserve"> el archivo </w:t>
       </w:r>
       <w:proofErr w:type="spellStart"/>
+      <w:proofErr w:type="gramStart"/>
       <w:r>
         <w:rPr>
           <w:rFonts w:asciiTheme="minorHAnsi" w:eastAsiaTheme="minorHAnsi" w:hAnsiTheme="minorHAnsi" w:cstheme="minorBidi"/>
@@ -13954,6 +14291,7 @@
         <w:t>users.json</w:t>
       </w:r>
       <w:proofErr w:type="spellEnd"/>
+      <w:proofErr w:type="gramEnd"/>
       <w:r>
         <w:rPr>
           <w:rFonts w:asciiTheme="minorHAnsi" w:eastAsiaTheme="minorHAnsi" w:hAnsiTheme="minorHAnsi" w:cstheme="minorBidi"/>
@@ -14089,8 +14427,9 @@
           <w:szCs w:val="22"/>
           <w:lang w:val="es-CR"/>
         </w:rPr>
-        <w:t xml:space="preserve"> y modifica la vista de acuerdo a como lo necesite cada página, al final tendrás algo así:</w:t>
-      </w:r>
+        <w:t xml:space="preserve"> y modifica la vista </w:t>
+      </w:r>
+      <w:proofErr w:type="gramStart"/>
       <w:r>
         <w:rPr>
           <w:rFonts w:asciiTheme="minorHAnsi" w:eastAsiaTheme="minorHAnsi" w:hAnsiTheme="minorHAnsi" w:cstheme="minorBidi"/>
@@ -14100,8 +14439,9 @@
           <w:szCs w:val="22"/>
           <w:lang w:val="es-CR"/>
         </w:rPr>
-        <w:br/>
-      </w:r>
+        <w:t>de acuerdo a</w:t>
+      </w:r>
+      <w:proofErr w:type="gramEnd"/>
       <w:r>
         <w:rPr>
           <w:rFonts w:asciiTheme="minorHAnsi" w:eastAsiaTheme="minorHAnsi" w:hAnsiTheme="minorHAnsi" w:cstheme="minorBidi"/>
@@ -14111,15 +14451,9 @@
           <w:szCs w:val="22"/>
           <w:lang w:val="es-CR"/>
         </w:rPr>
-        <w:br/>
-      </w:r>
-    </w:p>
-    <w:p>
-      <w:pPr>
-        <w:pStyle w:val="Heading4"/>
-        <w:shd w:val="clear" w:color="auto" w:fill="FFFFFF"/>
-        <w:spacing w:before="0" w:beforeAutospacing="0" w:after="0" w:afterAutospacing="0"/>
-        <w:textAlignment w:val="baseline"/>
+        <w:t xml:space="preserve"> como lo necesite cada página, al final tendrás algo así:</w:t>
+      </w:r>
+      <w:r>
         <w:rPr>
           <w:rFonts w:asciiTheme="minorHAnsi" w:eastAsiaTheme="minorHAnsi" w:hAnsiTheme="minorHAnsi" w:cstheme="minorBidi"/>
           <w:b w:val="0"/>
@@ -14128,12 +14462,41 @@
           <w:szCs w:val="22"/>
           <w:lang w:val="es-CR"/>
         </w:rPr>
-      </w:pPr>
+        <w:br/>
+      </w:r>
       <w:r>
         <w:rPr>
           <w:rFonts w:asciiTheme="minorHAnsi" w:eastAsiaTheme="minorHAnsi" w:hAnsiTheme="minorHAnsi" w:cstheme="minorBidi"/>
           <w:b w:val="0"/>
           <w:bCs w:val="0"/>
+          <w:sz w:val="22"/>
+          <w:szCs w:val="22"/>
+          <w:lang w:val="es-CR"/>
+        </w:rPr>
+        <w:br/>
+      </w:r>
+    </w:p>
+    <w:p>
+      <w:pPr>
+        <w:pStyle w:val="Heading4"/>
+        <w:shd w:val="clear" w:color="auto" w:fill="FFFFFF"/>
+        <w:spacing w:before="0" w:beforeAutospacing="0" w:after="0" w:afterAutospacing="0"/>
+        <w:textAlignment w:val="baseline"/>
+        <w:rPr>
+          <w:rFonts w:asciiTheme="minorHAnsi" w:eastAsiaTheme="minorHAnsi" w:hAnsiTheme="minorHAnsi" w:cstheme="minorBidi"/>
+          <w:b w:val="0"/>
+          <w:bCs w:val="0"/>
+          <w:sz w:val="22"/>
+          <w:szCs w:val="22"/>
+          <w:lang w:val="es-CR"/>
+        </w:rPr>
+      </w:pPr>
+      <w:r>
+        <w:rPr>
+          <w:rFonts w:asciiTheme="minorHAnsi" w:eastAsiaTheme="minorHAnsi" w:hAnsiTheme="minorHAnsi" w:cstheme="minorBidi"/>
+          <w:b w:val="0"/>
+          <w:bCs w:val="0"/>
+          <w:noProof/>
           <w:sz w:val="22"/>
           <w:szCs w:val="22"/>
           <w:lang w:val="es-CR"/>
@@ -14246,6 +14609,7 @@
           <w:rFonts w:asciiTheme="minorHAnsi" w:eastAsiaTheme="minorHAnsi" w:hAnsiTheme="minorHAnsi" w:cstheme="minorBidi"/>
           <w:b w:val="0"/>
           <w:bCs w:val="0"/>
+          <w:noProof/>
           <w:sz w:val="22"/>
           <w:szCs w:val="22"/>
           <w:lang w:val="es-CR"/>
@@ -14359,6 +14723,7 @@
           <w:rFonts w:asciiTheme="minorHAnsi" w:eastAsiaTheme="minorHAnsi" w:hAnsiTheme="minorHAnsi" w:cstheme="minorBidi"/>
           <w:b w:val="0"/>
           <w:bCs w:val="0"/>
+          <w:noProof/>
           <w:sz w:val="22"/>
           <w:szCs w:val="22"/>
           <w:lang w:val="es-CR"/>
@@ -14577,6 +14942,16 @@
           <w:lang w:val="es-CR"/>
         </w:rPr>
       </w:pPr>
+    </w:p>
+    <w:p>
+      <w:pPr>
+        <w:spacing w:after="0"/>
+        <w:rPr>
+          <w:lang w:val="es-CR"/>
+        </w:rPr>
+      </w:pPr>
+      <w:bookmarkStart w:id="0" w:name="_GoBack"/>
+      <w:bookmarkEnd w:id="0"/>
     </w:p>
     <w:sectPr>
       <w:pgSz w:w="12240" w:h="15840"/>

</xml_diff>